<commit_message>
Added Appointments, Doctors, Pacients
</commit_message>
<xml_diff>
--- a/Angular.docx
+++ b/Angular.docx
@@ -1,6 +1,6 @@
 
 <file path=word/document.xml><?xml version="1.0" encoding="utf-8"?>
-<w:document xmlns:wpc="http://schemas.microsoft.com/office/word/2010/wordprocessingCanvas" xmlns:cx="http://schemas.microsoft.com/office/drawing/2014/chartex" xmlns:cx1="http://schemas.microsoft.com/office/drawing/2015/9/8/chartex" xmlns:cx2="http://schemas.microsoft.com/office/drawing/2015/10/21/chartex" xmlns:cx3="http://schemas.microsoft.com/office/drawing/2016/5/9/chartex" xmlns:cx4="http://schemas.microsoft.com/office/drawing/2016/5/10/chartex" xmlns:cx5="http://schemas.microsoft.com/office/drawing/2016/5/11/chartex" xmlns:cx6="http://schemas.microsoft.com/office/drawing/2016/5/12/chartex" xmlns:cx7="http://schemas.microsoft.com/office/drawing/2016/5/13/chartex" xmlns:cx8="http://schemas.microsoft.com/office/drawing/2016/5/14/chartex" xmlns:mc="http://schemas.openxmlformats.org/markup-compatibility/2006" xmlns:aink="http://schemas.microsoft.com/office/drawing/2016/ink" xmlns:am3d="http://schemas.microsoft.com/office/drawing/2017/model3d" xmlns:o="urn:schemas-microsoft-com:office:office" xmlns:r="http://schemas.openxmlformats.org/officeDocument/2006/relationships" xmlns:m="http://schemas.openxmlformats.org/officeDocument/2006/math" xmlns:v="urn:schemas-microsoft-com:vml" xmlns:wp14="http://schemas.microsoft.com/office/word/2010/wordprocessingDrawing" xmlns:wp="http://schemas.openxmlformats.org/drawingml/2006/wordprocessingDrawing" xmlns:w10="urn:schemas-microsoft-com:office:word" xmlns:w="http://schemas.openxmlformats.org/wordprocessingml/2006/main" xmlns:w14="http://schemas.microsoft.com/office/word/2010/wordml" xmlns:w15="http://schemas.microsoft.com/office/word/2012/wordml" xmlns:w16cex="http://schemas.microsoft.com/office/word/2018/wordml/cex" xmlns:w16cid="http://schemas.microsoft.com/office/word/2016/wordml/cid" xmlns:w16="http://schemas.microsoft.com/office/word/2018/wordml" xmlns:w16sdtdh="http://schemas.microsoft.com/office/word/2020/wordml/sdtdatahash" xmlns:w16se="http://schemas.microsoft.com/office/word/2015/wordml/symex" xmlns:wpg="http://schemas.microsoft.com/office/word/2010/wordprocessingGroup" xmlns:wpi="http://schemas.microsoft.com/office/word/2010/wordprocessingInk" xmlns:wne="http://schemas.microsoft.com/office/word/2006/wordml" xmlns:wps="http://schemas.microsoft.com/office/word/2010/wordprocessingShape" mc:Ignorable="w14 w15 w16se w16cid w16 w16cex w16sdtdh wp14">
+<w:document xmlns:wpc="http://schemas.microsoft.com/office/word/2010/wordprocessingCanvas" xmlns:cx="http://schemas.microsoft.com/office/drawing/2014/chartex" xmlns:cx1="http://schemas.microsoft.com/office/drawing/2015/9/8/chartex" xmlns:cx2="http://schemas.microsoft.com/office/drawing/2015/10/21/chartex" xmlns:cx3="http://schemas.microsoft.com/office/drawing/2016/5/9/chartex" xmlns:cx4="http://schemas.microsoft.com/office/drawing/2016/5/10/chartex" xmlns:cx5="http://schemas.microsoft.com/office/drawing/2016/5/11/chartex" xmlns:cx6="http://schemas.microsoft.com/office/drawing/2016/5/12/chartex" xmlns:cx7="http://schemas.microsoft.com/office/drawing/2016/5/13/chartex" xmlns:cx8="http://schemas.microsoft.com/office/drawing/2016/5/14/chartex" xmlns:mc="http://schemas.openxmlformats.org/markup-compatibility/2006" xmlns:aink="http://schemas.microsoft.com/office/drawing/2016/ink" xmlns:am3d="http://schemas.microsoft.com/office/drawing/2017/model3d" xmlns:o="urn:schemas-microsoft-com:office:office" xmlns:oel="http://schemas.microsoft.com/office/2019/extlst" xmlns:r="http://schemas.openxmlformats.org/officeDocument/2006/relationships" xmlns:m="http://schemas.openxmlformats.org/officeDocument/2006/math" xmlns:v="urn:schemas-microsoft-com:vml" xmlns:wp14="http://schemas.microsoft.com/office/word/2010/wordprocessingDrawing" xmlns:wp="http://schemas.openxmlformats.org/drawingml/2006/wordprocessingDrawing" xmlns:w10="urn:schemas-microsoft-com:office:word" xmlns:w="http://schemas.openxmlformats.org/wordprocessingml/2006/main" xmlns:w14="http://schemas.microsoft.com/office/word/2010/wordml" xmlns:w15="http://schemas.microsoft.com/office/word/2012/wordml" xmlns:w16cex="http://schemas.microsoft.com/office/word/2018/wordml/cex" xmlns:w16cid="http://schemas.microsoft.com/office/word/2016/wordml/cid" xmlns:w16="http://schemas.microsoft.com/office/word/2018/wordml" xmlns:w16sdtdh="http://schemas.microsoft.com/office/word/2020/wordml/sdtdatahash" xmlns:w16se="http://schemas.microsoft.com/office/word/2015/wordml/symex" xmlns:wpg="http://schemas.microsoft.com/office/word/2010/wordprocessingGroup" xmlns:wpi="http://schemas.microsoft.com/office/word/2010/wordprocessingInk" xmlns:wne="http://schemas.microsoft.com/office/word/2006/wordml" xmlns:wps="http://schemas.microsoft.com/office/word/2010/wordprocessingShape" mc:Ignorable="w14 w15 w16se w16cid w16 w16cex w16sdtdh wp14">
   <w:body>
     <w:p>
       <w:pPr>
@@ -16,7 +16,61 @@
           <w:sz w:val="28"/>
           <w:szCs w:val="28"/>
         </w:rPr>
-        <w:t>Ce se intampla in spate cand Angular porneste aplicatia?</w:t>
+        <w:t xml:space="preserve">Ce se </w:t>
+      </w:r>
+      <w:proofErr w:type="spellStart"/>
+      <w:r>
+        <w:rPr>
+          <w:rFonts w:ascii="Times New Roman" w:hAnsi="Times New Roman" w:cs="Times New Roman"/>
+          <w:sz w:val="28"/>
+          <w:szCs w:val="28"/>
+        </w:rPr>
+        <w:t>intampla</w:t>
+      </w:r>
+      <w:proofErr w:type="spellEnd"/>
+      <w:r>
+        <w:rPr>
+          <w:rFonts w:ascii="Times New Roman" w:hAnsi="Times New Roman" w:cs="Times New Roman"/>
+          <w:sz w:val="28"/>
+          <w:szCs w:val="28"/>
+        </w:rPr>
+        <w:t xml:space="preserve"> in spate cand Angular </w:t>
+      </w:r>
+      <w:proofErr w:type="spellStart"/>
+      <w:r>
+        <w:rPr>
+          <w:rFonts w:ascii="Times New Roman" w:hAnsi="Times New Roman" w:cs="Times New Roman"/>
+          <w:sz w:val="28"/>
+          <w:szCs w:val="28"/>
+        </w:rPr>
+        <w:t>porneste</w:t>
+      </w:r>
+      <w:proofErr w:type="spellEnd"/>
+      <w:r>
+        <w:rPr>
+          <w:rFonts w:ascii="Times New Roman" w:hAnsi="Times New Roman" w:cs="Times New Roman"/>
+          <w:sz w:val="28"/>
+          <w:szCs w:val="28"/>
+        </w:rPr>
+        <w:t xml:space="preserve"> </w:t>
+      </w:r>
+      <w:proofErr w:type="spellStart"/>
+      <w:r>
+        <w:rPr>
+          <w:rFonts w:ascii="Times New Roman" w:hAnsi="Times New Roman" w:cs="Times New Roman"/>
+          <w:sz w:val="28"/>
+          <w:szCs w:val="28"/>
+        </w:rPr>
+        <w:t>aplicatia</w:t>
+      </w:r>
+      <w:proofErr w:type="spellEnd"/>
+      <w:r>
+        <w:rPr>
+          <w:rFonts w:ascii="Times New Roman" w:hAnsi="Times New Roman" w:cs="Times New Roman"/>
+          <w:sz w:val="28"/>
+          <w:szCs w:val="28"/>
+        </w:rPr>
+        <w:t>?</w:t>
       </w:r>
     </w:p>
     <w:p>
@@ -69,7 +123,61 @@
           <w:sz w:val="28"/>
           <w:szCs w:val="28"/>
         </w:rPr>
-        <w:t xml:space="preserve"> ofera datele pentru view in browser.</w:t>
+        <w:t xml:space="preserve"> </w:t>
+      </w:r>
+      <w:proofErr w:type="spellStart"/>
+      <w:r>
+        <w:rPr>
+          <w:rFonts w:ascii="Times New Roman" w:hAnsi="Times New Roman" w:cs="Times New Roman"/>
+          <w:sz w:val="28"/>
+          <w:szCs w:val="28"/>
+        </w:rPr>
+        <w:t>ofera</w:t>
+      </w:r>
+      <w:proofErr w:type="spellEnd"/>
+      <w:r>
+        <w:rPr>
+          <w:rFonts w:ascii="Times New Roman" w:hAnsi="Times New Roman" w:cs="Times New Roman"/>
+          <w:sz w:val="28"/>
+          <w:szCs w:val="28"/>
+        </w:rPr>
+        <w:t xml:space="preserve"> </w:t>
+      </w:r>
+      <w:proofErr w:type="spellStart"/>
+      <w:r>
+        <w:rPr>
+          <w:rFonts w:ascii="Times New Roman" w:hAnsi="Times New Roman" w:cs="Times New Roman"/>
+          <w:sz w:val="28"/>
+          <w:szCs w:val="28"/>
+        </w:rPr>
+        <w:t>datele</w:t>
+      </w:r>
+      <w:proofErr w:type="spellEnd"/>
+      <w:r>
+        <w:rPr>
+          <w:rFonts w:ascii="Times New Roman" w:hAnsi="Times New Roman" w:cs="Times New Roman"/>
+          <w:sz w:val="28"/>
+          <w:szCs w:val="28"/>
+        </w:rPr>
+        <w:t xml:space="preserve"> </w:t>
+      </w:r>
+      <w:proofErr w:type="spellStart"/>
+      <w:r>
+        <w:rPr>
+          <w:rFonts w:ascii="Times New Roman" w:hAnsi="Times New Roman" w:cs="Times New Roman"/>
+          <w:sz w:val="28"/>
+          <w:szCs w:val="28"/>
+        </w:rPr>
+        <w:t>pentru</w:t>
+      </w:r>
+      <w:proofErr w:type="spellEnd"/>
+      <w:r>
+        <w:rPr>
+          <w:rFonts w:ascii="Times New Roman" w:hAnsi="Times New Roman" w:cs="Times New Roman"/>
+          <w:sz w:val="28"/>
+          <w:szCs w:val="28"/>
+        </w:rPr>
+        <w:t xml:space="preserve"> view in browser.</w:t>
       </w:r>
     </w:p>
     <w:p>
@@ -87,7 +195,115 @@
           <w:sz w:val="28"/>
           <w:szCs w:val="28"/>
         </w:rPr>
-        <w:t>Angular foloseste componente. In componenta avem un decorator, TypeScript suporta decorators (this is a way of giving a normal class some extra powers). De exemplu giving a class the ability to be an angular component.</w:t>
+        <w:t xml:space="preserve">Angular </w:t>
+      </w:r>
+      <w:proofErr w:type="spellStart"/>
+      <w:r>
+        <w:rPr>
+          <w:rFonts w:ascii="Times New Roman" w:hAnsi="Times New Roman" w:cs="Times New Roman"/>
+          <w:sz w:val="28"/>
+          <w:szCs w:val="28"/>
+        </w:rPr>
+        <w:t>foloseste</w:t>
+      </w:r>
+      <w:proofErr w:type="spellEnd"/>
+      <w:r>
+        <w:rPr>
+          <w:rFonts w:ascii="Times New Roman" w:hAnsi="Times New Roman" w:cs="Times New Roman"/>
+          <w:sz w:val="28"/>
+          <w:szCs w:val="28"/>
+        </w:rPr>
+        <w:t xml:space="preserve"> </w:t>
+      </w:r>
+      <w:proofErr w:type="spellStart"/>
+      <w:r>
+        <w:rPr>
+          <w:rFonts w:ascii="Times New Roman" w:hAnsi="Times New Roman" w:cs="Times New Roman"/>
+          <w:sz w:val="28"/>
+          <w:szCs w:val="28"/>
+        </w:rPr>
+        <w:t>componente</w:t>
+      </w:r>
+      <w:proofErr w:type="spellEnd"/>
+      <w:r>
+        <w:rPr>
+          <w:rFonts w:ascii="Times New Roman" w:hAnsi="Times New Roman" w:cs="Times New Roman"/>
+          <w:sz w:val="28"/>
+          <w:szCs w:val="28"/>
+        </w:rPr>
+        <w:t xml:space="preserve">. In </w:t>
+      </w:r>
+      <w:proofErr w:type="spellStart"/>
+      <w:r>
+        <w:rPr>
+          <w:rFonts w:ascii="Times New Roman" w:hAnsi="Times New Roman" w:cs="Times New Roman"/>
+          <w:sz w:val="28"/>
+          <w:szCs w:val="28"/>
+        </w:rPr>
+        <w:t>componenta</w:t>
+      </w:r>
+      <w:proofErr w:type="spellEnd"/>
+      <w:r>
+        <w:rPr>
+          <w:rFonts w:ascii="Times New Roman" w:hAnsi="Times New Roman" w:cs="Times New Roman"/>
+          <w:sz w:val="28"/>
+          <w:szCs w:val="28"/>
+        </w:rPr>
+        <w:t xml:space="preserve"> </w:t>
+      </w:r>
+      <w:proofErr w:type="spellStart"/>
+      <w:r>
+        <w:rPr>
+          <w:rFonts w:ascii="Times New Roman" w:hAnsi="Times New Roman" w:cs="Times New Roman"/>
+          <w:sz w:val="28"/>
+          <w:szCs w:val="28"/>
+        </w:rPr>
+        <w:t>avem</w:t>
+      </w:r>
+      <w:proofErr w:type="spellEnd"/>
+      <w:r>
+        <w:rPr>
+          <w:rFonts w:ascii="Times New Roman" w:hAnsi="Times New Roman" w:cs="Times New Roman"/>
+          <w:sz w:val="28"/>
+          <w:szCs w:val="28"/>
+        </w:rPr>
+        <w:t xml:space="preserve"> un decorator, TypeScript </w:t>
+      </w:r>
+      <w:proofErr w:type="spellStart"/>
+      <w:r>
+        <w:rPr>
+          <w:rFonts w:ascii="Times New Roman" w:hAnsi="Times New Roman" w:cs="Times New Roman"/>
+          <w:sz w:val="28"/>
+          <w:szCs w:val="28"/>
+        </w:rPr>
+        <w:t>suporta</w:t>
+      </w:r>
+      <w:proofErr w:type="spellEnd"/>
+      <w:r>
+        <w:rPr>
+          <w:rFonts w:ascii="Times New Roman" w:hAnsi="Times New Roman" w:cs="Times New Roman"/>
+          <w:sz w:val="28"/>
+          <w:szCs w:val="28"/>
+        </w:rPr>
+        <w:t xml:space="preserve"> decorators (this is a way of giving a normal class some extra powers). De </w:t>
+      </w:r>
+      <w:proofErr w:type="spellStart"/>
+      <w:r>
+        <w:rPr>
+          <w:rFonts w:ascii="Times New Roman" w:hAnsi="Times New Roman" w:cs="Times New Roman"/>
+          <w:sz w:val="28"/>
+          <w:szCs w:val="28"/>
+        </w:rPr>
+        <w:t>exemplu</w:t>
+      </w:r>
+      <w:proofErr w:type="spellEnd"/>
+      <w:r>
+        <w:rPr>
+          <w:rFonts w:ascii="Times New Roman" w:hAnsi="Times New Roman" w:cs="Times New Roman"/>
+          <w:sz w:val="28"/>
+          <w:szCs w:val="28"/>
+        </w:rPr>
+        <w:t xml:space="preserve"> giving a class the ability to be an angular component.</w:t>
       </w:r>
     </w:p>
     <w:p>
@@ -115,7 +331,79 @@
           <w:sz w:val="28"/>
           <w:szCs w:val="28"/>
         </w:rPr>
-        <w:t xml:space="preserve"> – folosim proprietati din componenta in template file( file.html )</w:t>
+        <w:t xml:space="preserve"> – </w:t>
+      </w:r>
+      <w:proofErr w:type="spellStart"/>
+      <w:r>
+        <w:rPr>
+          <w:rFonts w:ascii="Times New Roman" w:hAnsi="Times New Roman" w:cs="Times New Roman"/>
+          <w:sz w:val="28"/>
+          <w:szCs w:val="28"/>
+        </w:rPr>
+        <w:t>folosim</w:t>
+      </w:r>
+      <w:proofErr w:type="spellEnd"/>
+      <w:r>
+        <w:rPr>
+          <w:rFonts w:ascii="Times New Roman" w:hAnsi="Times New Roman" w:cs="Times New Roman"/>
+          <w:sz w:val="28"/>
+          <w:szCs w:val="28"/>
+        </w:rPr>
+        <w:t xml:space="preserve"> </w:t>
+      </w:r>
+      <w:proofErr w:type="spellStart"/>
+      <w:r>
+        <w:rPr>
+          <w:rFonts w:ascii="Times New Roman" w:hAnsi="Times New Roman" w:cs="Times New Roman"/>
+          <w:sz w:val="28"/>
+          <w:szCs w:val="28"/>
+        </w:rPr>
+        <w:t>proprietati</w:t>
+      </w:r>
+      <w:proofErr w:type="spellEnd"/>
+      <w:r>
+        <w:rPr>
+          <w:rFonts w:ascii="Times New Roman" w:hAnsi="Times New Roman" w:cs="Times New Roman"/>
+          <w:sz w:val="28"/>
+          <w:szCs w:val="28"/>
+        </w:rPr>
+        <w:t xml:space="preserve"> din </w:t>
+      </w:r>
+      <w:proofErr w:type="spellStart"/>
+      <w:r>
+        <w:rPr>
+          <w:rFonts w:ascii="Times New Roman" w:hAnsi="Times New Roman" w:cs="Times New Roman"/>
+          <w:sz w:val="28"/>
+          <w:szCs w:val="28"/>
+        </w:rPr>
+        <w:t>componenta</w:t>
+      </w:r>
+      <w:proofErr w:type="spellEnd"/>
+      <w:r>
+        <w:rPr>
+          <w:rFonts w:ascii="Times New Roman" w:hAnsi="Times New Roman" w:cs="Times New Roman"/>
+          <w:sz w:val="28"/>
+          <w:szCs w:val="28"/>
+        </w:rPr>
+        <w:t xml:space="preserve"> in template </w:t>
+      </w:r>
+      <w:proofErr w:type="gramStart"/>
+      <w:r>
+        <w:rPr>
+          <w:rFonts w:ascii="Times New Roman" w:hAnsi="Times New Roman" w:cs="Times New Roman"/>
+          <w:sz w:val="28"/>
+          <w:szCs w:val="28"/>
+        </w:rPr>
+        <w:t>file( file.html</w:t>
+      </w:r>
+      <w:proofErr w:type="gramEnd"/>
+      <w:r>
+        <w:rPr>
+          <w:rFonts w:ascii="Times New Roman" w:hAnsi="Times New Roman" w:cs="Times New Roman"/>
+          <w:sz w:val="28"/>
+          <w:szCs w:val="28"/>
+        </w:rPr>
+        <w:t xml:space="preserve"> )</w:t>
       </w:r>
       <w:r>
         <w:rPr>
@@ -159,16 +447,90 @@
           <w:sz w:val="28"/>
           <w:szCs w:val="28"/>
         </w:rPr>
-        <w:t xml:space="preserve"> – declara componentele care sunt ‘available’ in aplicatie intr-un array de declaratie.</w:t>
-      </w:r>
-      <w:r>
-        <w:rPr>
-          <w:rFonts w:ascii="Times New Roman" w:hAnsi="Times New Roman" w:cs="Times New Roman"/>
-          <w:sz w:val="28"/>
-          <w:szCs w:val="28"/>
-        </w:rPr>
-        <w:t xml:space="preserve"> Putem importa alte module angular in alte module folosindu-le in aplicatia noastra</w:t>
-      </w:r>
+        <w:t xml:space="preserve"> – </w:t>
+      </w:r>
+      <w:proofErr w:type="spellStart"/>
+      <w:r>
+        <w:rPr>
+          <w:rFonts w:ascii="Times New Roman" w:hAnsi="Times New Roman" w:cs="Times New Roman"/>
+          <w:sz w:val="28"/>
+          <w:szCs w:val="28"/>
+        </w:rPr>
+        <w:t>declara</w:t>
+      </w:r>
+      <w:proofErr w:type="spellEnd"/>
+      <w:r>
+        <w:rPr>
+          <w:rFonts w:ascii="Times New Roman" w:hAnsi="Times New Roman" w:cs="Times New Roman"/>
+          <w:sz w:val="28"/>
+          <w:szCs w:val="28"/>
+        </w:rPr>
+        <w:t xml:space="preserve"> </w:t>
+      </w:r>
+      <w:proofErr w:type="spellStart"/>
+      <w:r>
+        <w:rPr>
+          <w:rFonts w:ascii="Times New Roman" w:hAnsi="Times New Roman" w:cs="Times New Roman"/>
+          <w:sz w:val="28"/>
+          <w:szCs w:val="28"/>
+        </w:rPr>
+        <w:t>componentele</w:t>
+      </w:r>
+      <w:proofErr w:type="spellEnd"/>
+      <w:r>
+        <w:rPr>
+          <w:rFonts w:ascii="Times New Roman" w:hAnsi="Times New Roman" w:cs="Times New Roman"/>
+          <w:sz w:val="28"/>
+          <w:szCs w:val="28"/>
+        </w:rPr>
+        <w:t xml:space="preserve"> care sunt ‘available’ in </w:t>
+      </w:r>
+      <w:proofErr w:type="spellStart"/>
+      <w:r>
+        <w:rPr>
+          <w:rFonts w:ascii="Times New Roman" w:hAnsi="Times New Roman" w:cs="Times New Roman"/>
+          <w:sz w:val="28"/>
+          <w:szCs w:val="28"/>
+        </w:rPr>
+        <w:t>aplicatie</w:t>
+      </w:r>
+      <w:proofErr w:type="spellEnd"/>
+      <w:r>
+        <w:rPr>
+          <w:rFonts w:ascii="Times New Roman" w:hAnsi="Times New Roman" w:cs="Times New Roman"/>
+          <w:sz w:val="28"/>
+          <w:szCs w:val="28"/>
+        </w:rPr>
+        <w:t xml:space="preserve"> </w:t>
+      </w:r>
+      <w:proofErr w:type="spellStart"/>
+      <w:r>
+        <w:rPr>
+          <w:rFonts w:ascii="Times New Roman" w:hAnsi="Times New Roman" w:cs="Times New Roman"/>
+          <w:sz w:val="28"/>
+          <w:szCs w:val="28"/>
+        </w:rPr>
+        <w:t>intr</w:t>
+      </w:r>
+      <w:proofErr w:type="spellEnd"/>
+      <w:r>
+        <w:rPr>
+          <w:rFonts w:ascii="Times New Roman" w:hAnsi="Times New Roman" w:cs="Times New Roman"/>
+          <w:sz w:val="28"/>
+          <w:szCs w:val="28"/>
+        </w:rPr>
+        <w:t xml:space="preserve">-un array de </w:t>
+      </w:r>
+      <w:proofErr w:type="spellStart"/>
+      <w:r>
+        <w:rPr>
+          <w:rFonts w:ascii="Times New Roman" w:hAnsi="Times New Roman" w:cs="Times New Roman"/>
+          <w:sz w:val="28"/>
+          <w:szCs w:val="28"/>
+        </w:rPr>
+        <w:t>declaratie</w:t>
+      </w:r>
+      <w:proofErr w:type="spellEnd"/>
       <w:r>
         <w:rPr>
           <w:rFonts w:ascii="Times New Roman" w:hAnsi="Times New Roman" w:cs="Times New Roman"/>
@@ -177,6 +539,140 @@
         </w:rPr>
         <w:t>.</w:t>
       </w:r>
+      <w:r>
+        <w:rPr>
+          <w:rFonts w:ascii="Times New Roman" w:hAnsi="Times New Roman" w:cs="Times New Roman"/>
+          <w:sz w:val="28"/>
+          <w:szCs w:val="28"/>
+        </w:rPr>
+        <w:t xml:space="preserve"> </w:t>
+      </w:r>
+      <w:proofErr w:type="spellStart"/>
+      <w:r>
+        <w:rPr>
+          <w:rFonts w:ascii="Times New Roman" w:hAnsi="Times New Roman" w:cs="Times New Roman"/>
+          <w:sz w:val="28"/>
+          <w:szCs w:val="28"/>
+        </w:rPr>
+        <w:t>Putem</w:t>
+      </w:r>
+      <w:proofErr w:type="spellEnd"/>
+      <w:r>
+        <w:rPr>
+          <w:rFonts w:ascii="Times New Roman" w:hAnsi="Times New Roman" w:cs="Times New Roman"/>
+          <w:sz w:val="28"/>
+          <w:szCs w:val="28"/>
+        </w:rPr>
+        <w:t xml:space="preserve"> </w:t>
+      </w:r>
+      <w:proofErr w:type="spellStart"/>
+      <w:r>
+        <w:rPr>
+          <w:rFonts w:ascii="Times New Roman" w:hAnsi="Times New Roman" w:cs="Times New Roman"/>
+          <w:sz w:val="28"/>
+          <w:szCs w:val="28"/>
+        </w:rPr>
+        <w:t>importa</w:t>
+      </w:r>
+      <w:proofErr w:type="spellEnd"/>
+      <w:r>
+        <w:rPr>
+          <w:rFonts w:ascii="Times New Roman" w:hAnsi="Times New Roman" w:cs="Times New Roman"/>
+          <w:sz w:val="28"/>
+          <w:szCs w:val="28"/>
+        </w:rPr>
+        <w:t xml:space="preserve"> </w:t>
+      </w:r>
+      <w:proofErr w:type="spellStart"/>
+      <w:r>
+        <w:rPr>
+          <w:rFonts w:ascii="Times New Roman" w:hAnsi="Times New Roman" w:cs="Times New Roman"/>
+          <w:sz w:val="28"/>
+          <w:szCs w:val="28"/>
+        </w:rPr>
+        <w:t>alte</w:t>
+      </w:r>
+      <w:proofErr w:type="spellEnd"/>
+      <w:r>
+        <w:rPr>
+          <w:rFonts w:ascii="Times New Roman" w:hAnsi="Times New Roman" w:cs="Times New Roman"/>
+          <w:sz w:val="28"/>
+          <w:szCs w:val="28"/>
+        </w:rPr>
+        <w:t xml:space="preserve"> module angular in </w:t>
+      </w:r>
+      <w:proofErr w:type="spellStart"/>
+      <w:r>
+        <w:rPr>
+          <w:rFonts w:ascii="Times New Roman" w:hAnsi="Times New Roman" w:cs="Times New Roman"/>
+          <w:sz w:val="28"/>
+          <w:szCs w:val="28"/>
+        </w:rPr>
+        <w:t>alte</w:t>
+      </w:r>
+      <w:proofErr w:type="spellEnd"/>
+      <w:r>
+        <w:rPr>
+          <w:rFonts w:ascii="Times New Roman" w:hAnsi="Times New Roman" w:cs="Times New Roman"/>
+          <w:sz w:val="28"/>
+          <w:szCs w:val="28"/>
+        </w:rPr>
+        <w:t xml:space="preserve"> module </w:t>
+      </w:r>
+      <w:proofErr w:type="spellStart"/>
+      <w:r>
+        <w:rPr>
+          <w:rFonts w:ascii="Times New Roman" w:hAnsi="Times New Roman" w:cs="Times New Roman"/>
+          <w:sz w:val="28"/>
+          <w:szCs w:val="28"/>
+        </w:rPr>
+        <w:t>folosindu</w:t>
+      </w:r>
+      <w:proofErr w:type="spellEnd"/>
+      <w:r>
+        <w:rPr>
+          <w:rFonts w:ascii="Times New Roman" w:hAnsi="Times New Roman" w:cs="Times New Roman"/>
+          <w:sz w:val="28"/>
+          <w:szCs w:val="28"/>
+        </w:rPr>
+        <w:t xml:space="preserve">-le in </w:t>
+      </w:r>
+      <w:proofErr w:type="spellStart"/>
+      <w:r>
+        <w:rPr>
+          <w:rFonts w:ascii="Times New Roman" w:hAnsi="Times New Roman" w:cs="Times New Roman"/>
+          <w:sz w:val="28"/>
+          <w:szCs w:val="28"/>
+        </w:rPr>
+        <w:t>aplicatia</w:t>
+      </w:r>
+      <w:proofErr w:type="spellEnd"/>
+      <w:r>
+        <w:rPr>
+          <w:rFonts w:ascii="Times New Roman" w:hAnsi="Times New Roman" w:cs="Times New Roman"/>
+          <w:sz w:val="28"/>
+          <w:szCs w:val="28"/>
+        </w:rPr>
+        <w:t xml:space="preserve"> </w:t>
+      </w:r>
+      <w:proofErr w:type="spellStart"/>
+      <w:r>
+        <w:rPr>
+          <w:rFonts w:ascii="Times New Roman" w:hAnsi="Times New Roman" w:cs="Times New Roman"/>
+          <w:sz w:val="28"/>
+          <w:szCs w:val="28"/>
+        </w:rPr>
+        <w:t>noastra</w:t>
+      </w:r>
+      <w:proofErr w:type="spellEnd"/>
+      <w:r>
+        <w:rPr>
+          <w:rFonts w:ascii="Times New Roman" w:hAnsi="Times New Roman" w:cs="Times New Roman"/>
+          <w:sz w:val="28"/>
+          <w:szCs w:val="28"/>
+        </w:rPr>
+        <w:t>.</w:t>
+      </w:r>
     </w:p>
     <w:p>
       <w:pPr>
@@ -193,15 +689,115 @@
           <w:sz w:val="28"/>
           <w:szCs w:val="28"/>
         </w:rPr>
-        <w:t xml:space="preserve">Implements OnInit- </w:t>
-      </w:r>
-      <w:r>
-        <w:rPr>
-          <w:rFonts w:ascii="Times New Roman" w:hAnsi="Times New Roman" w:cs="Times New Roman"/>
-          <w:sz w:val="28"/>
-          <w:szCs w:val="28"/>
-        </w:rPr>
-        <w:t>Pentru a folosi diferite functii dupa constructor.</w:t>
+        <w:t xml:space="preserve">Implements </w:t>
+      </w:r>
+      <w:proofErr w:type="spellStart"/>
+      <w:r>
+        <w:rPr>
+          <w:rFonts w:ascii="Times New Roman" w:hAnsi="Times New Roman" w:cs="Times New Roman"/>
+          <w:sz w:val="28"/>
+          <w:szCs w:val="28"/>
+        </w:rPr>
+        <w:t>OnInit</w:t>
+      </w:r>
+      <w:proofErr w:type="spellEnd"/>
+      <w:r>
+        <w:rPr>
+          <w:rFonts w:ascii="Times New Roman" w:hAnsi="Times New Roman" w:cs="Times New Roman"/>
+          <w:sz w:val="28"/>
+          <w:szCs w:val="28"/>
+        </w:rPr>
+        <w:t xml:space="preserve">- </w:t>
+      </w:r>
+      <w:proofErr w:type="spellStart"/>
+      <w:r>
+        <w:rPr>
+          <w:rFonts w:ascii="Times New Roman" w:hAnsi="Times New Roman" w:cs="Times New Roman"/>
+          <w:sz w:val="28"/>
+          <w:szCs w:val="28"/>
+        </w:rPr>
+        <w:t>Pentru</w:t>
+      </w:r>
+      <w:proofErr w:type="spellEnd"/>
+      <w:r>
+        <w:rPr>
+          <w:rFonts w:ascii="Times New Roman" w:hAnsi="Times New Roman" w:cs="Times New Roman"/>
+          <w:sz w:val="28"/>
+          <w:szCs w:val="28"/>
+        </w:rPr>
+        <w:t xml:space="preserve"> a </w:t>
+      </w:r>
+      <w:proofErr w:type="spellStart"/>
+      <w:r>
+        <w:rPr>
+          <w:rFonts w:ascii="Times New Roman" w:hAnsi="Times New Roman" w:cs="Times New Roman"/>
+          <w:sz w:val="28"/>
+          <w:szCs w:val="28"/>
+        </w:rPr>
+        <w:t>folosi</w:t>
+      </w:r>
+      <w:proofErr w:type="spellEnd"/>
+      <w:r>
+        <w:rPr>
+          <w:rFonts w:ascii="Times New Roman" w:hAnsi="Times New Roman" w:cs="Times New Roman"/>
+          <w:sz w:val="28"/>
+          <w:szCs w:val="28"/>
+        </w:rPr>
+        <w:t xml:space="preserve"> </w:t>
+      </w:r>
+      <w:proofErr w:type="spellStart"/>
+      <w:r>
+        <w:rPr>
+          <w:rFonts w:ascii="Times New Roman" w:hAnsi="Times New Roman" w:cs="Times New Roman"/>
+          <w:sz w:val="28"/>
+          <w:szCs w:val="28"/>
+        </w:rPr>
+        <w:t>diferite</w:t>
+      </w:r>
+      <w:proofErr w:type="spellEnd"/>
+      <w:r>
+        <w:rPr>
+          <w:rFonts w:ascii="Times New Roman" w:hAnsi="Times New Roman" w:cs="Times New Roman"/>
+          <w:sz w:val="28"/>
+          <w:szCs w:val="28"/>
+        </w:rPr>
+        <w:t xml:space="preserve"> </w:t>
+      </w:r>
+      <w:proofErr w:type="spellStart"/>
+      <w:r>
+        <w:rPr>
+          <w:rFonts w:ascii="Times New Roman" w:hAnsi="Times New Roman" w:cs="Times New Roman"/>
+          <w:sz w:val="28"/>
+          <w:szCs w:val="28"/>
+        </w:rPr>
+        <w:t>functii</w:t>
+      </w:r>
+      <w:proofErr w:type="spellEnd"/>
+      <w:r>
+        <w:rPr>
+          <w:rFonts w:ascii="Times New Roman" w:hAnsi="Times New Roman" w:cs="Times New Roman"/>
+          <w:sz w:val="28"/>
+          <w:szCs w:val="28"/>
+        </w:rPr>
+        <w:t xml:space="preserve"> </w:t>
+      </w:r>
+      <w:proofErr w:type="spellStart"/>
+      <w:r>
+        <w:rPr>
+          <w:rFonts w:ascii="Times New Roman" w:hAnsi="Times New Roman" w:cs="Times New Roman"/>
+          <w:sz w:val="28"/>
+          <w:szCs w:val="28"/>
+        </w:rPr>
+        <w:t>dupa</w:t>
+      </w:r>
+      <w:proofErr w:type="spellEnd"/>
+      <w:r>
+        <w:rPr>
+          <w:rFonts w:ascii="Times New Roman" w:hAnsi="Times New Roman" w:cs="Times New Roman"/>
+          <w:sz w:val="28"/>
+          <w:szCs w:val="28"/>
+        </w:rPr>
+        <w:t xml:space="preserve"> constructor.</w:t>
       </w:r>
     </w:p>
     <w:p>
@@ -214,13 +810,41 @@
           <w:szCs w:val="28"/>
         </w:rPr>
       </w:pPr>
-      <w:r>
-        <w:rPr>
-          <w:rFonts w:ascii="Times New Roman" w:hAnsi="Times New Roman" w:cs="Times New Roman"/>
-          <w:sz w:val="28"/>
-          <w:szCs w:val="28"/>
-        </w:rPr>
-        <w:t xml:space="preserve">Pentru a utiliza </w:t>
+      <w:proofErr w:type="spellStart"/>
+      <w:r>
+        <w:rPr>
+          <w:rFonts w:ascii="Times New Roman" w:hAnsi="Times New Roman" w:cs="Times New Roman"/>
+          <w:sz w:val="28"/>
+          <w:szCs w:val="28"/>
+        </w:rPr>
+        <w:t>Pentru</w:t>
+      </w:r>
+      <w:proofErr w:type="spellEnd"/>
+      <w:r>
+        <w:rPr>
+          <w:rFonts w:ascii="Times New Roman" w:hAnsi="Times New Roman" w:cs="Times New Roman"/>
+          <w:sz w:val="28"/>
+          <w:szCs w:val="28"/>
+        </w:rPr>
+        <w:t xml:space="preserve"> a </w:t>
+      </w:r>
+      <w:proofErr w:type="spellStart"/>
+      <w:r>
+        <w:rPr>
+          <w:rFonts w:ascii="Times New Roman" w:hAnsi="Times New Roman" w:cs="Times New Roman"/>
+          <w:sz w:val="28"/>
+          <w:szCs w:val="28"/>
+        </w:rPr>
+        <w:t>utiliza</w:t>
+      </w:r>
+      <w:proofErr w:type="spellEnd"/>
+      <w:r>
+        <w:rPr>
+          <w:rFonts w:ascii="Times New Roman" w:hAnsi="Times New Roman" w:cs="Times New Roman"/>
+          <w:sz w:val="28"/>
+          <w:szCs w:val="28"/>
+        </w:rPr>
+        <w:t xml:space="preserve"> </w:t>
       </w:r>
       <w:r>
         <w:rPr>
@@ -230,16 +854,9 @@
           <w:sz w:val="28"/>
           <w:szCs w:val="28"/>
         </w:rPr>
-        <w:t>cod asincron</w:t>
-      </w:r>
-      <w:r>
-        <w:rPr>
-          <w:rFonts w:ascii="Times New Roman" w:hAnsi="Times New Roman" w:cs="Times New Roman"/>
-          <w:sz w:val="28"/>
-          <w:szCs w:val="28"/>
-        </w:rPr>
-        <w:t xml:space="preserve"> Angular utilizeaza </w:t>
-      </w:r>
+        <w:t xml:space="preserve">cod </w:t>
+      </w:r>
+      <w:proofErr w:type="spellStart"/>
       <w:r>
         <w:rPr>
           <w:rFonts w:ascii="Times New Roman" w:hAnsi="Times New Roman" w:cs="Times New Roman"/>
@@ -248,6 +865,44 @@
           <w:sz w:val="28"/>
           <w:szCs w:val="28"/>
         </w:rPr>
+        <w:t>asincron</w:t>
+      </w:r>
+      <w:proofErr w:type="spellEnd"/>
+      <w:r>
+        <w:rPr>
+          <w:rFonts w:ascii="Times New Roman" w:hAnsi="Times New Roman" w:cs="Times New Roman"/>
+          <w:sz w:val="28"/>
+          <w:szCs w:val="28"/>
+        </w:rPr>
+        <w:t xml:space="preserve"> Angular </w:t>
+      </w:r>
+      <w:proofErr w:type="spellStart"/>
+      <w:r>
+        <w:rPr>
+          <w:rFonts w:ascii="Times New Roman" w:hAnsi="Times New Roman" w:cs="Times New Roman"/>
+          <w:sz w:val="28"/>
+          <w:szCs w:val="28"/>
+        </w:rPr>
+        <w:t>utilizeaza</w:t>
+      </w:r>
+      <w:proofErr w:type="spellEnd"/>
+      <w:r>
+        <w:rPr>
+          <w:rFonts w:ascii="Times New Roman" w:hAnsi="Times New Roman" w:cs="Times New Roman"/>
+          <w:sz w:val="28"/>
+          <w:szCs w:val="28"/>
+        </w:rPr>
+        <w:t xml:space="preserve"> </w:t>
+      </w:r>
+      <w:proofErr w:type="gramStart"/>
+      <w:r>
+        <w:rPr>
+          <w:rFonts w:ascii="Times New Roman" w:hAnsi="Times New Roman" w:cs="Times New Roman"/>
+          <w:b/>
+          <w:bCs/>
+          <w:sz w:val="28"/>
+          <w:szCs w:val="28"/>
+        </w:rPr>
         <w:t>Observables</w:t>
       </w:r>
       <w:r>
@@ -264,7 +919,34 @@
           <w:sz w:val="28"/>
           <w:szCs w:val="28"/>
         </w:rPr>
-        <w:t>(Not a feature of JavaScript but they are available in typescrip).</w:t>
+        <w:t>(</w:t>
+      </w:r>
+      <w:proofErr w:type="gramEnd"/>
+      <w:r>
+        <w:rPr>
+          <w:rFonts w:ascii="Times New Roman" w:hAnsi="Times New Roman" w:cs="Times New Roman"/>
+          <w:sz w:val="28"/>
+          <w:szCs w:val="28"/>
+        </w:rPr>
+        <w:t xml:space="preserve">Not a feature of JavaScript but they are available in </w:t>
+      </w:r>
+      <w:proofErr w:type="spellStart"/>
+      <w:r>
+        <w:rPr>
+          <w:rFonts w:ascii="Times New Roman" w:hAnsi="Times New Roman" w:cs="Times New Roman"/>
+          <w:sz w:val="28"/>
+          <w:szCs w:val="28"/>
+        </w:rPr>
+        <w:t>typescrip</w:t>
+      </w:r>
+      <w:proofErr w:type="spellEnd"/>
+      <w:r>
+        <w:rPr>
+          <w:rFonts w:ascii="Times New Roman" w:hAnsi="Times New Roman" w:cs="Times New Roman"/>
+          <w:sz w:val="28"/>
+          <w:szCs w:val="28"/>
+        </w:rPr>
+        <w:t>).</w:t>
       </w:r>
       <w:r>
         <w:rPr>
@@ -301,7 +983,61 @@
           <w:sz w:val="28"/>
           <w:szCs w:val="28"/>
         </w:rPr>
-        <w:t xml:space="preserve"> are lazy. Nu fac nimic daca cineva nu ii da subscribe.</w:t>
+        <w:t xml:space="preserve"> are lazy. Nu fac </w:t>
+      </w:r>
+      <w:proofErr w:type="spellStart"/>
+      <w:r>
+        <w:rPr>
+          <w:rFonts w:ascii="Times New Roman" w:hAnsi="Times New Roman" w:cs="Times New Roman"/>
+          <w:sz w:val="28"/>
+          <w:szCs w:val="28"/>
+        </w:rPr>
+        <w:t>nimic</w:t>
+      </w:r>
+      <w:proofErr w:type="spellEnd"/>
+      <w:r>
+        <w:rPr>
+          <w:rFonts w:ascii="Times New Roman" w:hAnsi="Times New Roman" w:cs="Times New Roman"/>
+          <w:sz w:val="28"/>
+          <w:szCs w:val="28"/>
+        </w:rPr>
+        <w:t xml:space="preserve"> </w:t>
+      </w:r>
+      <w:proofErr w:type="spellStart"/>
+      <w:r>
+        <w:rPr>
+          <w:rFonts w:ascii="Times New Roman" w:hAnsi="Times New Roman" w:cs="Times New Roman"/>
+          <w:sz w:val="28"/>
+          <w:szCs w:val="28"/>
+        </w:rPr>
+        <w:t>daca</w:t>
+      </w:r>
+      <w:proofErr w:type="spellEnd"/>
+      <w:r>
+        <w:rPr>
+          <w:rFonts w:ascii="Times New Roman" w:hAnsi="Times New Roman" w:cs="Times New Roman"/>
+          <w:sz w:val="28"/>
+          <w:szCs w:val="28"/>
+        </w:rPr>
+        <w:t xml:space="preserve"> </w:t>
+      </w:r>
+      <w:proofErr w:type="spellStart"/>
+      <w:r>
+        <w:rPr>
+          <w:rFonts w:ascii="Times New Roman" w:hAnsi="Times New Roman" w:cs="Times New Roman"/>
+          <w:sz w:val="28"/>
+          <w:szCs w:val="28"/>
+        </w:rPr>
+        <w:t>cineva</w:t>
+      </w:r>
+      <w:proofErr w:type="spellEnd"/>
+      <w:r>
+        <w:rPr>
+          <w:rFonts w:ascii="Times New Roman" w:hAnsi="Times New Roman" w:cs="Times New Roman"/>
+          <w:sz w:val="28"/>
+          <w:szCs w:val="28"/>
+        </w:rPr>
+        <w:t xml:space="preserve"> nu ii da subscribe.</w:t>
       </w:r>
     </w:p>
     <w:p>
@@ -432,15 +1168,159 @@
           <w:sz w:val="28"/>
           <w:szCs w:val="28"/>
         </w:rPr>
-        <w:t>Angular manipulates the DOM(domain object model), jQuery also manipulates the DOM. But angular add its own change detection to the DOM.</w:t>
-      </w:r>
-      <w:r>
-        <w:rPr>
-          <w:rFonts w:ascii="Times New Roman" w:hAnsi="Times New Roman" w:cs="Times New Roman"/>
-          <w:sz w:val="28"/>
-          <w:szCs w:val="28"/>
-        </w:rPr>
-        <w:t xml:space="preserve"> Daca folosim si angular si jQuery putem sa avem probleme in cod.</w:t>
+        <w:t xml:space="preserve">Angular manipulates the </w:t>
+      </w:r>
+      <w:proofErr w:type="gramStart"/>
+      <w:r>
+        <w:rPr>
+          <w:rFonts w:ascii="Times New Roman" w:hAnsi="Times New Roman" w:cs="Times New Roman"/>
+          <w:sz w:val="28"/>
+          <w:szCs w:val="28"/>
+        </w:rPr>
+        <w:t>DOM(</w:t>
+      </w:r>
+      <w:proofErr w:type="gramEnd"/>
+      <w:r>
+        <w:rPr>
+          <w:rFonts w:ascii="Times New Roman" w:hAnsi="Times New Roman" w:cs="Times New Roman"/>
+          <w:sz w:val="28"/>
+          <w:szCs w:val="28"/>
+        </w:rPr>
+        <w:t>domain object model), jQuery also manipulates the DOM. But angular add its own change detection to the DOM.</w:t>
+      </w:r>
+      <w:r>
+        <w:rPr>
+          <w:rFonts w:ascii="Times New Roman" w:hAnsi="Times New Roman" w:cs="Times New Roman"/>
+          <w:sz w:val="28"/>
+          <w:szCs w:val="28"/>
+        </w:rPr>
+        <w:t xml:space="preserve"> Daca </w:t>
+      </w:r>
+      <w:proofErr w:type="spellStart"/>
+      <w:r>
+        <w:rPr>
+          <w:rFonts w:ascii="Times New Roman" w:hAnsi="Times New Roman" w:cs="Times New Roman"/>
+          <w:sz w:val="28"/>
+          <w:szCs w:val="28"/>
+        </w:rPr>
+        <w:t>folosim</w:t>
+      </w:r>
+      <w:proofErr w:type="spellEnd"/>
+      <w:r>
+        <w:rPr>
+          <w:rFonts w:ascii="Times New Roman" w:hAnsi="Times New Roman" w:cs="Times New Roman"/>
+          <w:sz w:val="28"/>
+          <w:szCs w:val="28"/>
+        </w:rPr>
+        <w:t xml:space="preserve"> </w:t>
+      </w:r>
+      <w:proofErr w:type="spellStart"/>
+      <w:r>
+        <w:rPr>
+          <w:rFonts w:ascii="Times New Roman" w:hAnsi="Times New Roman" w:cs="Times New Roman"/>
+          <w:sz w:val="28"/>
+          <w:szCs w:val="28"/>
+        </w:rPr>
+        <w:t>si</w:t>
+      </w:r>
+      <w:proofErr w:type="spellEnd"/>
+      <w:r>
+        <w:rPr>
+          <w:rFonts w:ascii="Times New Roman" w:hAnsi="Times New Roman" w:cs="Times New Roman"/>
+          <w:sz w:val="28"/>
+          <w:szCs w:val="28"/>
+        </w:rPr>
+        <w:t xml:space="preserve"> angular </w:t>
+      </w:r>
+      <w:proofErr w:type="spellStart"/>
+      <w:r>
+        <w:rPr>
+          <w:rFonts w:ascii="Times New Roman" w:hAnsi="Times New Roman" w:cs="Times New Roman"/>
+          <w:sz w:val="28"/>
+          <w:szCs w:val="28"/>
+        </w:rPr>
+        <w:t>si</w:t>
+      </w:r>
+      <w:proofErr w:type="spellEnd"/>
+      <w:r>
+        <w:rPr>
+          <w:rFonts w:ascii="Times New Roman" w:hAnsi="Times New Roman" w:cs="Times New Roman"/>
+          <w:sz w:val="28"/>
+          <w:szCs w:val="28"/>
+        </w:rPr>
+        <w:t xml:space="preserve"> jQuery </w:t>
+      </w:r>
+      <w:proofErr w:type="spellStart"/>
+      <w:r>
+        <w:rPr>
+          <w:rFonts w:ascii="Times New Roman" w:hAnsi="Times New Roman" w:cs="Times New Roman"/>
+          <w:sz w:val="28"/>
+          <w:szCs w:val="28"/>
+        </w:rPr>
+        <w:t>putem</w:t>
+      </w:r>
+      <w:proofErr w:type="spellEnd"/>
+      <w:r>
+        <w:rPr>
+          <w:rFonts w:ascii="Times New Roman" w:hAnsi="Times New Roman" w:cs="Times New Roman"/>
+          <w:sz w:val="28"/>
+          <w:szCs w:val="28"/>
+        </w:rPr>
+        <w:t xml:space="preserve"> </w:t>
+      </w:r>
+      <w:proofErr w:type="spellStart"/>
+      <w:r>
+        <w:rPr>
+          <w:rFonts w:ascii="Times New Roman" w:hAnsi="Times New Roman" w:cs="Times New Roman"/>
+          <w:sz w:val="28"/>
+          <w:szCs w:val="28"/>
+        </w:rPr>
+        <w:t>sa</w:t>
+      </w:r>
+      <w:proofErr w:type="spellEnd"/>
+      <w:r>
+        <w:rPr>
+          <w:rFonts w:ascii="Times New Roman" w:hAnsi="Times New Roman" w:cs="Times New Roman"/>
+          <w:sz w:val="28"/>
+          <w:szCs w:val="28"/>
+        </w:rPr>
+        <w:t xml:space="preserve"> </w:t>
+      </w:r>
+      <w:proofErr w:type="spellStart"/>
+      <w:r>
+        <w:rPr>
+          <w:rFonts w:ascii="Times New Roman" w:hAnsi="Times New Roman" w:cs="Times New Roman"/>
+          <w:sz w:val="28"/>
+          <w:szCs w:val="28"/>
+        </w:rPr>
+        <w:t>avem</w:t>
+      </w:r>
+      <w:proofErr w:type="spellEnd"/>
+      <w:r>
+        <w:rPr>
+          <w:rFonts w:ascii="Times New Roman" w:hAnsi="Times New Roman" w:cs="Times New Roman"/>
+          <w:sz w:val="28"/>
+          <w:szCs w:val="28"/>
+        </w:rPr>
+        <w:t xml:space="preserve"> </w:t>
+      </w:r>
+      <w:proofErr w:type="spellStart"/>
+      <w:r>
+        <w:rPr>
+          <w:rFonts w:ascii="Times New Roman" w:hAnsi="Times New Roman" w:cs="Times New Roman"/>
+          <w:sz w:val="28"/>
+          <w:szCs w:val="28"/>
+        </w:rPr>
+        <w:t>probleme</w:t>
+      </w:r>
+      <w:proofErr w:type="spellEnd"/>
+      <w:r>
+        <w:rPr>
+          <w:rFonts w:ascii="Times New Roman" w:hAnsi="Times New Roman" w:cs="Times New Roman"/>
+          <w:sz w:val="28"/>
+          <w:szCs w:val="28"/>
+        </w:rPr>
+        <w:t xml:space="preserve"> in cod.</w:t>
       </w:r>
     </w:p>
     <w:p>
@@ -459,7 +1339,25 @@
           <w:sz w:val="28"/>
           <w:szCs w:val="28"/>
         </w:rPr>
-        <w:t>In this application DatingApp we are using SSL security to encrypt the data on the way from the client to the server. We are using a certificate.</w:t>
+        <w:t xml:space="preserve">In this application </w:t>
+      </w:r>
+      <w:proofErr w:type="spellStart"/>
+      <w:r>
+        <w:rPr>
+          <w:rFonts w:ascii="Times New Roman" w:hAnsi="Times New Roman" w:cs="Times New Roman"/>
+          <w:sz w:val="28"/>
+          <w:szCs w:val="28"/>
+        </w:rPr>
+        <w:t>DatingApp</w:t>
+      </w:r>
+      <w:proofErr w:type="spellEnd"/>
+      <w:r>
+        <w:rPr>
+          <w:rFonts w:ascii="Times New Roman" w:hAnsi="Times New Roman" w:cs="Times New Roman"/>
+          <w:sz w:val="28"/>
+          <w:szCs w:val="28"/>
+        </w:rPr>
+        <w:t xml:space="preserve"> we are using SSL security to encrypt the data on the way from the client to the server. We are using a certificate.</w:t>
       </w:r>
     </w:p>
     <w:p>
@@ -490,7 +1388,25 @@
           <w:szCs w:val="28"/>
         </w:rPr>
         <w:lastRenderedPageBreak/>
-        <w:t>JSON Web Token – They are self-contained and they can contain credentials, claims and other.</w:t>
+        <w:t xml:space="preserve">JSON Web Token – They are </w:t>
+      </w:r>
+      <w:proofErr w:type="gramStart"/>
+      <w:r>
+        <w:rPr>
+          <w:rFonts w:ascii="Times New Roman" w:hAnsi="Times New Roman" w:cs="Times New Roman"/>
+          <w:sz w:val="28"/>
+          <w:szCs w:val="28"/>
+        </w:rPr>
+        <w:t>self-contained</w:t>
+      </w:r>
+      <w:proofErr w:type="gramEnd"/>
+      <w:r>
+        <w:rPr>
+          <w:rFonts w:ascii="Times New Roman" w:hAnsi="Times New Roman" w:cs="Times New Roman"/>
+          <w:sz w:val="28"/>
+          <w:szCs w:val="28"/>
+        </w:rPr>
+        <w:t xml:space="preserve"> and they can contain credentials, claims and other.</w:t>
       </w:r>
       <w:r>
         <w:rPr>
@@ -517,7 +1433,97 @@
           <w:sz w:val="28"/>
           <w:szCs w:val="28"/>
         </w:rPr>
-        <w:t xml:space="preserve">Un string foarte lung. Care contine un algoritm care cripteaza o semnatura in </w:t>
+        <w:t xml:space="preserve">Un string </w:t>
+      </w:r>
+      <w:proofErr w:type="spellStart"/>
+      <w:r>
+        <w:rPr>
+          <w:rFonts w:ascii="Times New Roman" w:hAnsi="Times New Roman" w:cs="Times New Roman"/>
+          <w:sz w:val="28"/>
+          <w:szCs w:val="28"/>
+        </w:rPr>
+        <w:t>foarte</w:t>
+      </w:r>
+      <w:proofErr w:type="spellEnd"/>
+      <w:r>
+        <w:rPr>
+          <w:rFonts w:ascii="Times New Roman" w:hAnsi="Times New Roman" w:cs="Times New Roman"/>
+          <w:sz w:val="28"/>
+          <w:szCs w:val="28"/>
+        </w:rPr>
+        <w:t xml:space="preserve"> lung. Care </w:t>
+      </w:r>
+      <w:proofErr w:type="spellStart"/>
+      <w:r>
+        <w:rPr>
+          <w:rFonts w:ascii="Times New Roman" w:hAnsi="Times New Roman" w:cs="Times New Roman"/>
+          <w:sz w:val="28"/>
+          <w:szCs w:val="28"/>
+        </w:rPr>
+        <w:t>contine</w:t>
+      </w:r>
+      <w:proofErr w:type="spellEnd"/>
+      <w:r>
+        <w:rPr>
+          <w:rFonts w:ascii="Times New Roman" w:hAnsi="Times New Roman" w:cs="Times New Roman"/>
+          <w:sz w:val="28"/>
+          <w:szCs w:val="28"/>
+        </w:rPr>
+        <w:t xml:space="preserve"> un </w:t>
+      </w:r>
+      <w:proofErr w:type="spellStart"/>
+      <w:r>
+        <w:rPr>
+          <w:rFonts w:ascii="Times New Roman" w:hAnsi="Times New Roman" w:cs="Times New Roman"/>
+          <w:sz w:val="28"/>
+          <w:szCs w:val="28"/>
+        </w:rPr>
+        <w:t>algoritm</w:t>
+      </w:r>
+      <w:proofErr w:type="spellEnd"/>
+      <w:r>
+        <w:rPr>
+          <w:rFonts w:ascii="Times New Roman" w:hAnsi="Times New Roman" w:cs="Times New Roman"/>
+          <w:sz w:val="28"/>
+          <w:szCs w:val="28"/>
+        </w:rPr>
+        <w:t xml:space="preserve"> care </w:t>
+      </w:r>
+      <w:proofErr w:type="spellStart"/>
+      <w:r>
+        <w:rPr>
+          <w:rFonts w:ascii="Times New Roman" w:hAnsi="Times New Roman" w:cs="Times New Roman"/>
+          <w:sz w:val="28"/>
+          <w:szCs w:val="28"/>
+        </w:rPr>
+        <w:t>cripteaza</w:t>
+      </w:r>
+      <w:proofErr w:type="spellEnd"/>
+      <w:r>
+        <w:rPr>
+          <w:rFonts w:ascii="Times New Roman" w:hAnsi="Times New Roman" w:cs="Times New Roman"/>
+          <w:sz w:val="28"/>
+          <w:szCs w:val="28"/>
+        </w:rPr>
+        <w:t xml:space="preserve"> o </w:t>
+      </w:r>
+      <w:proofErr w:type="spellStart"/>
+      <w:r>
+        <w:rPr>
+          <w:rFonts w:ascii="Times New Roman" w:hAnsi="Times New Roman" w:cs="Times New Roman"/>
+          <w:sz w:val="28"/>
+          <w:szCs w:val="28"/>
+        </w:rPr>
+        <w:t>semnatura</w:t>
+      </w:r>
+      <w:proofErr w:type="spellEnd"/>
+      <w:r>
+        <w:rPr>
+          <w:rFonts w:ascii="Times New Roman" w:hAnsi="Times New Roman" w:cs="Times New Roman"/>
+          <w:sz w:val="28"/>
+          <w:szCs w:val="28"/>
+        </w:rPr>
+        <w:t xml:space="preserve"> in </w:t>
       </w:r>
       <w:r>
         <w:rPr>
@@ -533,15 +1539,339 @@
           <w:sz w:val="28"/>
           <w:szCs w:val="28"/>
         </w:rPr>
-        <w:t xml:space="preserve"> parte din token. In partea a 2-a din token avem payloud-ul.</w:t>
-      </w:r>
-      <w:r>
-        <w:rPr>
-          <w:rFonts w:ascii="Times New Roman" w:hAnsi="Times New Roman" w:cs="Times New Roman"/>
-          <w:sz w:val="28"/>
-          <w:szCs w:val="28"/>
-        </w:rPr>
-        <w:t xml:space="preserve"> Iar in a 3-a parte verificarea semnaturi. Semnatura tokenului este criptata de server utilizand o cheie securizata care niciodata nu paraseste serverul.</w:t>
+        <w:t xml:space="preserve"> </w:t>
+      </w:r>
+      <w:proofErr w:type="spellStart"/>
+      <w:r>
+        <w:rPr>
+          <w:rFonts w:ascii="Times New Roman" w:hAnsi="Times New Roman" w:cs="Times New Roman"/>
+          <w:sz w:val="28"/>
+          <w:szCs w:val="28"/>
+        </w:rPr>
+        <w:t>parte</w:t>
+      </w:r>
+      <w:proofErr w:type="spellEnd"/>
+      <w:r>
+        <w:rPr>
+          <w:rFonts w:ascii="Times New Roman" w:hAnsi="Times New Roman" w:cs="Times New Roman"/>
+          <w:sz w:val="28"/>
+          <w:szCs w:val="28"/>
+        </w:rPr>
+        <w:t xml:space="preserve"> din token. In </w:t>
+      </w:r>
+      <w:proofErr w:type="spellStart"/>
+      <w:r>
+        <w:rPr>
+          <w:rFonts w:ascii="Times New Roman" w:hAnsi="Times New Roman" w:cs="Times New Roman"/>
+          <w:sz w:val="28"/>
+          <w:szCs w:val="28"/>
+        </w:rPr>
+        <w:t>partea</w:t>
+      </w:r>
+      <w:proofErr w:type="spellEnd"/>
+      <w:r>
+        <w:rPr>
+          <w:rFonts w:ascii="Times New Roman" w:hAnsi="Times New Roman" w:cs="Times New Roman"/>
+          <w:sz w:val="28"/>
+          <w:szCs w:val="28"/>
+        </w:rPr>
+        <w:t xml:space="preserve"> a 2-a din token </w:t>
+      </w:r>
+      <w:proofErr w:type="spellStart"/>
+      <w:r>
+        <w:rPr>
+          <w:rFonts w:ascii="Times New Roman" w:hAnsi="Times New Roman" w:cs="Times New Roman"/>
+          <w:sz w:val="28"/>
+          <w:szCs w:val="28"/>
+        </w:rPr>
+        <w:t>avem</w:t>
+      </w:r>
+      <w:proofErr w:type="spellEnd"/>
+      <w:r>
+        <w:rPr>
+          <w:rFonts w:ascii="Times New Roman" w:hAnsi="Times New Roman" w:cs="Times New Roman"/>
+          <w:sz w:val="28"/>
+          <w:szCs w:val="28"/>
+        </w:rPr>
+        <w:t xml:space="preserve"> </w:t>
+      </w:r>
+      <w:proofErr w:type="spellStart"/>
+      <w:r>
+        <w:rPr>
+          <w:rFonts w:ascii="Times New Roman" w:hAnsi="Times New Roman" w:cs="Times New Roman"/>
+          <w:sz w:val="28"/>
+          <w:szCs w:val="28"/>
+        </w:rPr>
+        <w:t>payloud-ul</w:t>
+      </w:r>
+      <w:proofErr w:type="spellEnd"/>
+      <w:r>
+        <w:rPr>
+          <w:rFonts w:ascii="Times New Roman" w:hAnsi="Times New Roman" w:cs="Times New Roman"/>
+          <w:sz w:val="28"/>
+          <w:szCs w:val="28"/>
+        </w:rPr>
+        <w:t>.</w:t>
+      </w:r>
+      <w:r>
+        <w:rPr>
+          <w:rFonts w:ascii="Times New Roman" w:hAnsi="Times New Roman" w:cs="Times New Roman"/>
+          <w:sz w:val="28"/>
+          <w:szCs w:val="28"/>
+        </w:rPr>
+        <w:t xml:space="preserve"> </w:t>
+      </w:r>
+      <w:proofErr w:type="spellStart"/>
+      <w:r>
+        <w:rPr>
+          <w:rFonts w:ascii="Times New Roman" w:hAnsi="Times New Roman" w:cs="Times New Roman"/>
+          <w:sz w:val="28"/>
+          <w:szCs w:val="28"/>
+        </w:rPr>
+        <w:t>Iar</w:t>
+      </w:r>
+      <w:proofErr w:type="spellEnd"/>
+      <w:r>
+        <w:rPr>
+          <w:rFonts w:ascii="Times New Roman" w:hAnsi="Times New Roman" w:cs="Times New Roman"/>
+          <w:sz w:val="28"/>
+          <w:szCs w:val="28"/>
+        </w:rPr>
+        <w:t xml:space="preserve"> in a 3-a </w:t>
+      </w:r>
+      <w:proofErr w:type="spellStart"/>
+      <w:r>
+        <w:rPr>
+          <w:rFonts w:ascii="Times New Roman" w:hAnsi="Times New Roman" w:cs="Times New Roman"/>
+          <w:sz w:val="28"/>
+          <w:szCs w:val="28"/>
+        </w:rPr>
+        <w:t>parte</w:t>
+      </w:r>
+      <w:proofErr w:type="spellEnd"/>
+      <w:r>
+        <w:rPr>
+          <w:rFonts w:ascii="Times New Roman" w:hAnsi="Times New Roman" w:cs="Times New Roman"/>
+          <w:sz w:val="28"/>
+          <w:szCs w:val="28"/>
+        </w:rPr>
+        <w:t xml:space="preserve"> </w:t>
+      </w:r>
+      <w:proofErr w:type="spellStart"/>
+      <w:r>
+        <w:rPr>
+          <w:rFonts w:ascii="Times New Roman" w:hAnsi="Times New Roman" w:cs="Times New Roman"/>
+          <w:sz w:val="28"/>
+          <w:szCs w:val="28"/>
+        </w:rPr>
+        <w:t>verificarea</w:t>
+      </w:r>
+      <w:proofErr w:type="spellEnd"/>
+      <w:r>
+        <w:rPr>
+          <w:rFonts w:ascii="Times New Roman" w:hAnsi="Times New Roman" w:cs="Times New Roman"/>
+          <w:sz w:val="28"/>
+          <w:szCs w:val="28"/>
+        </w:rPr>
+        <w:t xml:space="preserve"> </w:t>
+      </w:r>
+      <w:proofErr w:type="spellStart"/>
+      <w:r>
+        <w:rPr>
+          <w:rFonts w:ascii="Times New Roman" w:hAnsi="Times New Roman" w:cs="Times New Roman"/>
+          <w:sz w:val="28"/>
+          <w:szCs w:val="28"/>
+        </w:rPr>
+        <w:t>semnaturi</w:t>
+      </w:r>
+      <w:proofErr w:type="spellEnd"/>
+      <w:r>
+        <w:rPr>
+          <w:rFonts w:ascii="Times New Roman" w:hAnsi="Times New Roman" w:cs="Times New Roman"/>
+          <w:sz w:val="28"/>
+          <w:szCs w:val="28"/>
+        </w:rPr>
+        <w:t xml:space="preserve">. </w:t>
+      </w:r>
+      <w:proofErr w:type="spellStart"/>
+      <w:r>
+        <w:rPr>
+          <w:rFonts w:ascii="Times New Roman" w:hAnsi="Times New Roman" w:cs="Times New Roman"/>
+          <w:sz w:val="28"/>
+          <w:szCs w:val="28"/>
+        </w:rPr>
+        <w:t>Semnatura</w:t>
+      </w:r>
+      <w:proofErr w:type="spellEnd"/>
+      <w:r>
+        <w:rPr>
+          <w:rFonts w:ascii="Times New Roman" w:hAnsi="Times New Roman" w:cs="Times New Roman"/>
+          <w:sz w:val="28"/>
+          <w:szCs w:val="28"/>
+        </w:rPr>
+        <w:t xml:space="preserve"> </w:t>
+      </w:r>
+      <w:proofErr w:type="spellStart"/>
+      <w:r>
+        <w:rPr>
+          <w:rFonts w:ascii="Times New Roman" w:hAnsi="Times New Roman" w:cs="Times New Roman"/>
+          <w:sz w:val="28"/>
+          <w:szCs w:val="28"/>
+        </w:rPr>
+        <w:t>tokenului</w:t>
+      </w:r>
+      <w:proofErr w:type="spellEnd"/>
+      <w:r>
+        <w:rPr>
+          <w:rFonts w:ascii="Times New Roman" w:hAnsi="Times New Roman" w:cs="Times New Roman"/>
+          <w:sz w:val="28"/>
+          <w:szCs w:val="28"/>
+        </w:rPr>
+        <w:t xml:space="preserve"> </w:t>
+      </w:r>
+      <w:proofErr w:type="spellStart"/>
+      <w:r>
+        <w:rPr>
+          <w:rFonts w:ascii="Times New Roman" w:hAnsi="Times New Roman" w:cs="Times New Roman"/>
+          <w:sz w:val="28"/>
+          <w:szCs w:val="28"/>
+        </w:rPr>
+        <w:t>este</w:t>
+      </w:r>
+      <w:proofErr w:type="spellEnd"/>
+      <w:r>
+        <w:rPr>
+          <w:rFonts w:ascii="Times New Roman" w:hAnsi="Times New Roman" w:cs="Times New Roman"/>
+          <w:sz w:val="28"/>
+          <w:szCs w:val="28"/>
+        </w:rPr>
+        <w:t xml:space="preserve"> </w:t>
+      </w:r>
+      <w:proofErr w:type="spellStart"/>
+      <w:r>
+        <w:rPr>
+          <w:rFonts w:ascii="Times New Roman" w:hAnsi="Times New Roman" w:cs="Times New Roman"/>
+          <w:sz w:val="28"/>
+          <w:szCs w:val="28"/>
+        </w:rPr>
+        <w:t>criptata</w:t>
+      </w:r>
+      <w:proofErr w:type="spellEnd"/>
+      <w:r>
+        <w:rPr>
+          <w:rFonts w:ascii="Times New Roman" w:hAnsi="Times New Roman" w:cs="Times New Roman"/>
+          <w:sz w:val="28"/>
+          <w:szCs w:val="28"/>
+        </w:rPr>
+        <w:t xml:space="preserve"> de server </w:t>
+      </w:r>
+      <w:proofErr w:type="spellStart"/>
+      <w:r>
+        <w:rPr>
+          <w:rFonts w:ascii="Times New Roman" w:hAnsi="Times New Roman" w:cs="Times New Roman"/>
+          <w:sz w:val="28"/>
+          <w:szCs w:val="28"/>
+        </w:rPr>
+        <w:t>utilizand</w:t>
+      </w:r>
+      <w:proofErr w:type="spellEnd"/>
+      <w:r>
+        <w:rPr>
+          <w:rFonts w:ascii="Times New Roman" w:hAnsi="Times New Roman" w:cs="Times New Roman"/>
+          <w:sz w:val="28"/>
+          <w:szCs w:val="28"/>
+        </w:rPr>
+        <w:t xml:space="preserve"> o </w:t>
+      </w:r>
+      <w:proofErr w:type="spellStart"/>
+      <w:r>
+        <w:rPr>
+          <w:rFonts w:ascii="Times New Roman" w:hAnsi="Times New Roman" w:cs="Times New Roman"/>
+          <w:sz w:val="28"/>
+          <w:szCs w:val="28"/>
+        </w:rPr>
+        <w:t>cheie</w:t>
+      </w:r>
+      <w:proofErr w:type="spellEnd"/>
+      <w:r>
+        <w:rPr>
+          <w:rFonts w:ascii="Times New Roman" w:hAnsi="Times New Roman" w:cs="Times New Roman"/>
+          <w:sz w:val="28"/>
+          <w:szCs w:val="28"/>
+        </w:rPr>
+        <w:t xml:space="preserve"> </w:t>
+      </w:r>
+      <w:proofErr w:type="spellStart"/>
+      <w:r>
+        <w:rPr>
+          <w:rFonts w:ascii="Times New Roman" w:hAnsi="Times New Roman" w:cs="Times New Roman"/>
+          <w:sz w:val="28"/>
+          <w:szCs w:val="28"/>
+        </w:rPr>
+        <w:t>securizata</w:t>
+      </w:r>
+      <w:proofErr w:type="spellEnd"/>
+      <w:r>
+        <w:rPr>
+          <w:rFonts w:ascii="Times New Roman" w:hAnsi="Times New Roman" w:cs="Times New Roman"/>
+          <w:sz w:val="28"/>
+          <w:szCs w:val="28"/>
+        </w:rPr>
+        <w:t xml:space="preserve"> care </w:t>
+      </w:r>
+      <w:proofErr w:type="spellStart"/>
+      <w:r>
+        <w:rPr>
+          <w:rFonts w:ascii="Times New Roman" w:hAnsi="Times New Roman" w:cs="Times New Roman"/>
+          <w:sz w:val="28"/>
+          <w:szCs w:val="28"/>
+        </w:rPr>
+        <w:t>niciodata</w:t>
+      </w:r>
+      <w:proofErr w:type="spellEnd"/>
+      <w:r>
+        <w:rPr>
+          <w:rFonts w:ascii="Times New Roman" w:hAnsi="Times New Roman" w:cs="Times New Roman"/>
+          <w:sz w:val="28"/>
+          <w:szCs w:val="28"/>
+        </w:rPr>
+        <w:t xml:space="preserve"> nu </w:t>
+      </w:r>
+      <w:proofErr w:type="spellStart"/>
+      <w:r>
+        <w:rPr>
+          <w:rFonts w:ascii="Times New Roman" w:hAnsi="Times New Roman" w:cs="Times New Roman"/>
+          <w:sz w:val="28"/>
+          <w:szCs w:val="28"/>
+        </w:rPr>
+        <w:t>paraseste</w:t>
+      </w:r>
+      <w:proofErr w:type="spellEnd"/>
+      <w:r>
+        <w:rPr>
+          <w:rFonts w:ascii="Times New Roman" w:hAnsi="Times New Roman" w:cs="Times New Roman"/>
+          <w:sz w:val="28"/>
+          <w:szCs w:val="28"/>
+        </w:rPr>
+        <w:t xml:space="preserve"> </w:t>
+      </w:r>
+      <w:proofErr w:type="spellStart"/>
+      <w:r>
+        <w:rPr>
+          <w:rFonts w:ascii="Times New Roman" w:hAnsi="Times New Roman" w:cs="Times New Roman"/>
+          <w:sz w:val="28"/>
+          <w:szCs w:val="28"/>
+        </w:rPr>
+        <w:t>serverul</w:t>
+      </w:r>
+      <w:proofErr w:type="spellEnd"/>
+      <w:r>
+        <w:rPr>
+          <w:rFonts w:ascii="Times New Roman" w:hAnsi="Times New Roman" w:cs="Times New Roman"/>
+          <w:sz w:val="28"/>
+          <w:szCs w:val="28"/>
+        </w:rPr>
+        <w:t>.</w:t>
       </w:r>
     </w:p>
     <w:p>
@@ -583,8 +1913,18 @@
           <w:sz w:val="28"/>
           <w:szCs w:val="28"/>
         </w:rPr>
-        <w:t>No cookies required – mobile friendly</w:t>
-      </w:r>
+        <w:t xml:space="preserve">No cookies required – mobile </w:t>
+      </w:r>
+      <w:proofErr w:type="gramStart"/>
+      <w:r>
+        <w:rPr>
+          <w:rFonts w:ascii="Times New Roman" w:hAnsi="Times New Roman" w:cs="Times New Roman"/>
+          <w:sz w:val="28"/>
+          <w:szCs w:val="28"/>
+        </w:rPr>
+        <w:t>friendly</w:t>
+      </w:r>
+      <w:proofErr w:type="gramEnd"/>
     </w:p>
     <w:p>
       <w:pPr>
@@ -670,7 +2010,25 @@
           <w:sz w:val="28"/>
           <w:szCs w:val="28"/>
         </w:rPr>
-        <w:t xml:space="preserve">Create a new component – ng g c nameofcomponent </w:t>
+        <w:t xml:space="preserve">Create a new component – ng g c </w:t>
+      </w:r>
+      <w:proofErr w:type="spellStart"/>
+      <w:r>
+        <w:rPr>
+          <w:rFonts w:ascii="Times New Roman" w:hAnsi="Times New Roman" w:cs="Times New Roman"/>
+          <w:sz w:val="28"/>
+          <w:szCs w:val="28"/>
+        </w:rPr>
+        <w:t>nameofcomponent</w:t>
+      </w:r>
+      <w:proofErr w:type="spellEnd"/>
+      <w:r>
+        <w:rPr>
+          <w:rFonts w:ascii="Times New Roman" w:hAnsi="Times New Roman" w:cs="Times New Roman"/>
+          <w:sz w:val="28"/>
+          <w:szCs w:val="28"/>
+        </w:rPr>
+        <w:t xml:space="preserve"> </w:t>
       </w:r>
       <w:r>
         <w:rPr>
@@ -712,8 +2070,36 @@
           <w:sz w:val="28"/>
           <w:szCs w:val="28"/>
         </w:rPr>
-        <w:t>Create a service – ng g s nameofservice - -skip-tests</w:t>
-      </w:r>
+        <w:t xml:space="preserve">Create a service – ng g s </w:t>
+      </w:r>
+      <w:proofErr w:type="spellStart"/>
+      <w:r>
+        <w:rPr>
+          <w:rFonts w:ascii="Times New Roman" w:hAnsi="Times New Roman" w:cs="Times New Roman"/>
+          <w:sz w:val="28"/>
+          <w:szCs w:val="28"/>
+        </w:rPr>
+        <w:t>nameofservice</w:t>
+      </w:r>
+      <w:proofErr w:type="spellEnd"/>
+      <w:r>
+        <w:rPr>
+          <w:rFonts w:ascii="Times New Roman" w:hAnsi="Times New Roman" w:cs="Times New Roman"/>
+          <w:sz w:val="28"/>
+          <w:szCs w:val="28"/>
+        </w:rPr>
+        <w:t xml:space="preserve"> - -skip-</w:t>
+      </w:r>
+      <w:proofErr w:type="gramStart"/>
+      <w:r>
+        <w:rPr>
+          <w:rFonts w:ascii="Times New Roman" w:hAnsi="Times New Roman" w:cs="Times New Roman"/>
+          <w:sz w:val="28"/>
+          <w:szCs w:val="28"/>
+        </w:rPr>
+        <w:t>tests</w:t>
+      </w:r>
+      <w:proofErr w:type="gramEnd"/>
     </w:p>
     <w:p>
       <w:pPr>
@@ -725,6 +2111,7 @@
           <w:szCs w:val="28"/>
         </w:rPr>
       </w:pPr>
+      <w:proofErr w:type="gramStart"/>
       <w:r>
         <w:rPr>
           <w:rFonts w:ascii="Times New Roman" w:hAnsi="Times New Roman" w:cs="Times New Roman"/>
@@ -733,7 +2120,18 @@
           <w:sz w:val="28"/>
           <w:szCs w:val="28"/>
         </w:rPr>
-        <w:t>Two way binding</w:t>
+        <w:t>Two way</w:t>
+      </w:r>
+      <w:proofErr w:type="gramEnd"/>
+      <w:r>
+        <w:rPr>
+          <w:rFonts w:ascii="Times New Roman" w:hAnsi="Times New Roman" w:cs="Times New Roman"/>
+          <w:b/>
+          <w:bCs/>
+          <w:sz w:val="28"/>
+          <w:szCs w:val="28"/>
+        </w:rPr>
+        <w:t xml:space="preserve"> binding</w:t>
       </w:r>
       <w:r>
         <w:rPr>
@@ -770,7 +2168,25 @@
           <w:sz w:val="28"/>
           <w:szCs w:val="28"/>
         </w:rPr>
-        <w:t xml:space="preserve"> are injectable, singleton. The data stored in the service doesn’t get destroyed until our application is closed down.</w:t>
+        <w:t xml:space="preserve"> are injectable, singleton. The data stored in the service doesn’t get destroyed until our application is </w:t>
+      </w:r>
+      <w:proofErr w:type="gramStart"/>
+      <w:r>
+        <w:rPr>
+          <w:rFonts w:ascii="Times New Roman" w:hAnsi="Times New Roman" w:cs="Times New Roman"/>
+          <w:sz w:val="28"/>
+          <w:szCs w:val="28"/>
+        </w:rPr>
+        <w:t>closed down</w:t>
+      </w:r>
+      <w:proofErr w:type="gramEnd"/>
+      <w:r>
+        <w:rPr>
+          <w:rFonts w:ascii="Times New Roman" w:hAnsi="Times New Roman" w:cs="Times New Roman"/>
+          <w:sz w:val="28"/>
+          <w:szCs w:val="28"/>
+        </w:rPr>
+        <w:t>.</w:t>
       </w:r>
       <w:r>
         <w:rPr>
@@ -949,7 +2365,25 @@
         </w:rPr>
         <w:lastRenderedPageBreak/>
         <w:tab/>
-        <w:t xml:space="preserve">Handle Exception – We create a </w:t>
+        <w:t xml:space="preserve">Handle Exception – We create </w:t>
+      </w:r>
+      <w:proofErr w:type="gramStart"/>
+      <w:r>
+        <w:rPr>
+          <w:rFonts w:ascii="Times New Roman" w:hAnsi="Times New Roman" w:cs="Times New Roman"/>
+          <w:sz w:val="28"/>
+          <w:szCs w:val="28"/>
+        </w:rPr>
+        <w:t>a</w:t>
+      </w:r>
+      <w:proofErr w:type="gramEnd"/>
+      <w:r>
+        <w:rPr>
+          <w:rFonts w:ascii="Times New Roman" w:hAnsi="Times New Roman" w:cs="Times New Roman"/>
+          <w:sz w:val="28"/>
+          <w:szCs w:val="28"/>
+        </w:rPr>
+        <w:t xml:space="preserve"> </w:t>
       </w:r>
       <w:r>
         <w:rPr>
@@ -965,7 +2399,25 @@
           <w:sz w:val="28"/>
           <w:szCs w:val="28"/>
         </w:rPr>
-        <w:t>middleware class. With a RequestDelegate (what’s coming up next in the middleware pipeline).</w:t>
+        <w:t xml:space="preserve">middleware class. With a </w:t>
+      </w:r>
+      <w:proofErr w:type="spellStart"/>
+      <w:r>
+        <w:rPr>
+          <w:rFonts w:ascii="Times New Roman" w:hAnsi="Times New Roman" w:cs="Times New Roman"/>
+          <w:sz w:val="28"/>
+          <w:szCs w:val="28"/>
+        </w:rPr>
+        <w:t>RequestDelegate</w:t>
+      </w:r>
+      <w:proofErr w:type="spellEnd"/>
+      <w:r>
+        <w:rPr>
+          <w:rFonts w:ascii="Times New Roman" w:hAnsi="Times New Roman" w:cs="Times New Roman"/>
+          <w:sz w:val="28"/>
+          <w:szCs w:val="28"/>
+        </w:rPr>
+        <w:t xml:space="preserve"> (what’s coming up next in the middleware pipeline).</w:t>
       </w:r>
     </w:p>
     <w:p>
@@ -1080,7 +2532,25 @@
           <w:szCs w:val="28"/>
         </w:rPr>
         <w:tab/>
-        <w:t>When we have middleware we have access to the http request that’s coming in.</w:t>
+        <w:t xml:space="preserve">When we have </w:t>
+      </w:r>
+      <w:proofErr w:type="gramStart"/>
+      <w:r>
+        <w:rPr>
+          <w:rFonts w:ascii="Times New Roman" w:hAnsi="Times New Roman" w:cs="Times New Roman"/>
+          <w:sz w:val="28"/>
+          <w:szCs w:val="28"/>
+        </w:rPr>
+        <w:t>middleware</w:t>
+      </w:r>
+      <w:proofErr w:type="gramEnd"/>
+      <w:r>
+        <w:rPr>
+          <w:rFonts w:ascii="Times New Roman" w:hAnsi="Times New Roman" w:cs="Times New Roman"/>
+          <w:sz w:val="28"/>
+          <w:szCs w:val="28"/>
+        </w:rPr>
+        <w:t xml:space="preserve"> we have access to the http request that’s coming in.</w:t>
       </w:r>
     </w:p>
     <w:p>
@@ -1117,8 +2587,220 @@
           <w:szCs w:val="28"/>
         </w:rPr>
         <w:tab/>
-        <w:t>Format text shift+alt+f</w:t>
-      </w:r>
+        <w:t xml:space="preserve">Format text </w:t>
+      </w:r>
+      <w:proofErr w:type="spellStart"/>
+      <w:r>
+        <w:rPr>
+          <w:rFonts w:ascii="Times New Roman" w:hAnsi="Times New Roman" w:cs="Times New Roman"/>
+          <w:sz w:val="28"/>
+          <w:szCs w:val="28"/>
+        </w:rPr>
+        <w:t>shift+alt+f</w:t>
+      </w:r>
+      <w:proofErr w:type="spellEnd"/>
+    </w:p>
+    <w:p>
+      <w:pPr>
+        <w:spacing w:before="240"/>
+        <w:rPr>
+          <w:rFonts w:ascii="Times New Roman" w:hAnsi="Times New Roman" w:cs="Times New Roman"/>
+          <w:sz w:val="28"/>
+          <w:szCs w:val="28"/>
+        </w:rPr>
+      </w:pPr>
+    </w:p>
+    <w:p>
+      <w:pPr>
+        <w:spacing w:before="240"/>
+        <w:rPr>
+          <w:rFonts w:ascii="Times New Roman" w:hAnsi="Times New Roman" w:cs="Times New Roman"/>
+          <w:sz w:val="28"/>
+          <w:szCs w:val="28"/>
+        </w:rPr>
+      </w:pPr>
+      <w:r>
+        <w:rPr>
+          <w:rFonts w:ascii="Times New Roman" w:hAnsi="Times New Roman" w:cs="Times New Roman"/>
+          <w:sz w:val="28"/>
+          <w:szCs w:val="28"/>
+        </w:rPr>
+        <w:t xml:space="preserve">De </w:t>
+      </w:r>
+      <w:proofErr w:type="spellStart"/>
+      <w:r>
+        <w:rPr>
+          <w:rFonts w:ascii="Times New Roman" w:hAnsi="Times New Roman" w:cs="Times New Roman"/>
+          <w:sz w:val="28"/>
+          <w:szCs w:val="28"/>
+        </w:rPr>
+        <w:t>ce</w:t>
+      </w:r>
+      <w:proofErr w:type="spellEnd"/>
+      <w:r>
+        <w:rPr>
+          <w:rFonts w:ascii="Times New Roman" w:hAnsi="Times New Roman" w:cs="Times New Roman"/>
+          <w:sz w:val="28"/>
+          <w:szCs w:val="28"/>
+        </w:rPr>
+        <w:t xml:space="preserve"> </w:t>
+      </w:r>
+      <w:proofErr w:type="spellStart"/>
+      <w:r>
+        <w:rPr>
+          <w:rFonts w:ascii="Times New Roman" w:hAnsi="Times New Roman" w:cs="Times New Roman"/>
+          <w:sz w:val="28"/>
+          <w:szCs w:val="28"/>
+        </w:rPr>
+        <w:t>folosim</w:t>
+      </w:r>
+      <w:proofErr w:type="spellEnd"/>
+      <w:r>
+        <w:rPr>
+          <w:rFonts w:ascii="Times New Roman" w:hAnsi="Times New Roman" w:cs="Times New Roman"/>
+          <w:sz w:val="28"/>
+          <w:szCs w:val="28"/>
+        </w:rPr>
+        <w:t xml:space="preserve"> virtual? </w:t>
+      </w:r>
+    </w:p>
+    <w:p>
+      <w:pPr>
+        <w:pStyle w:val="NormalWeb"/>
+        <w:pBdr>
+          <w:top w:val="single" w:sz="2" w:space="0" w:color="D9D9E3"/>
+          <w:left w:val="single" w:sz="2" w:space="0" w:color="D9D9E3"/>
+          <w:bottom w:val="single" w:sz="2" w:space="0" w:color="D9D9E3"/>
+          <w:right w:val="single" w:sz="2" w:space="0" w:color="D9D9E3"/>
+        </w:pBdr>
+        <w:shd w:val="clear" w:color="auto" w:fill="444654"/>
+        <w:spacing w:before="0" w:beforeAutospacing="0" w:after="300" w:afterAutospacing="0"/>
+        <w:rPr>
+          <w:rFonts w:ascii="Segoe UI" w:hAnsi="Segoe UI" w:cs="Segoe UI"/>
+          <w:color w:val="D1D5DB"/>
+        </w:rPr>
+      </w:pPr>
+      <w:r>
+        <w:rPr>
+          <w:rFonts w:ascii="Segoe UI" w:hAnsi="Segoe UI" w:cs="Segoe UI"/>
+          <w:color w:val="D1D5DB"/>
+        </w:rPr>
+        <w:t>In Entity Framework, the virtual keyword is used to enable lazy loading of related entities.</w:t>
+      </w:r>
+    </w:p>
+    <w:p>
+      <w:pPr>
+        <w:pStyle w:val="NormalWeb"/>
+        <w:pBdr>
+          <w:top w:val="single" w:sz="2" w:space="0" w:color="D9D9E3"/>
+          <w:left w:val="single" w:sz="2" w:space="0" w:color="D9D9E3"/>
+          <w:bottom w:val="single" w:sz="2" w:space="0" w:color="D9D9E3"/>
+          <w:right w:val="single" w:sz="2" w:space="0" w:color="D9D9E3"/>
+        </w:pBdr>
+        <w:shd w:val="clear" w:color="auto" w:fill="444654"/>
+        <w:spacing w:before="300" w:beforeAutospacing="0" w:after="300" w:afterAutospacing="0"/>
+        <w:rPr>
+          <w:rFonts w:ascii="Segoe UI" w:hAnsi="Segoe UI" w:cs="Segoe UI"/>
+          <w:color w:val="D1D5DB"/>
+        </w:rPr>
+      </w:pPr>
+      <w:r>
+        <w:rPr>
+          <w:rFonts w:ascii="Segoe UI" w:hAnsi="Segoe UI" w:cs="Segoe UI"/>
+          <w:color w:val="D1D5DB"/>
+        </w:rPr>
+        <w:t>By marking a navigation property as virtual, you tell Entity Framework to create a proxy object for the related entity. This proxy object can be used to load the related entity data only when it is accessed for the first time, and not when the parent entity is loaded from the database. This can improve the performance of your application by reducing the amount of data that needs to be loaded from the database.</w:t>
+      </w:r>
+    </w:p>
+    <w:p>
+      <w:pPr>
+        <w:pStyle w:val="NormalWeb"/>
+        <w:pBdr>
+          <w:top w:val="single" w:sz="2" w:space="0" w:color="D9D9E3"/>
+          <w:left w:val="single" w:sz="2" w:space="0" w:color="D9D9E3"/>
+          <w:bottom w:val="single" w:sz="2" w:space="0" w:color="D9D9E3"/>
+          <w:right w:val="single" w:sz="2" w:space="0" w:color="D9D9E3"/>
+        </w:pBdr>
+        <w:shd w:val="clear" w:color="auto" w:fill="444654"/>
+        <w:spacing w:before="300" w:beforeAutospacing="0" w:after="300" w:afterAutospacing="0"/>
+        <w:rPr>
+          <w:rFonts w:ascii="Segoe UI" w:hAnsi="Segoe UI" w:cs="Segoe UI"/>
+          <w:color w:val="D1D5DB"/>
+        </w:rPr>
+      </w:pPr>
+      <w:r>
+        <w:rPr>
+          <w:rFonts w:ascii="Segoe UI" w:hAnsi="Segoe UI" w:cs="Segoe UI"/>
+          <w:color w:val="D1D5DB"/>
+        </w:rPr>
+        <w:t xml:space="preserve">In the example I provided for the Appointment class, the User and Doctor properties are marked as virtual because they are navigation properties that represent a relationship between the Appointment entity and the </w:t>
+      </w:r>
+      <w:proofErr w:type="spellStart"/>
+      <w:r>
+        <w:rPr>
+          <w:rFonts w:ascii="Segoe UI" w:hAnsi="Segoe UI" w:cs="Segoe UI"/>
+          <w:color w:val="D1D5DB"/>
+        </w:rPr>
+        <w:t>ApplicationUser</w:t>
+      </w:r>
+      <w:proofErr w:type="spellEnd"/>
+      <w:r>
+        <w:rPr>
+          <w:rFonts w:ascii="Segoe UI" w:hAnsi="Segoe UI" w:cs="Segoe UI"/>
+          <w:color w:val="D1D5DB"/>
+        </w:rPr>
+        <w:t xml:space="preserve"> and Doctor entities. By marking them as virtual, we allow Entity Framework to lazy load these related entities when they are accessed.</w:t>
+      </w:r>
+    </w:p>
+    <w:p>
+      <w:pPr>
+        <w:pStyle w:val="NormalWeb"/>
+        <w:pBdr>
+          <w:top w:val="single" w:sz="2" w:space="0" w:color="D9D9E3"/>
+          <w:left w:val="single" w:sz="2" w:space="0" w:color="D9D9E3"/>
+          <w:bottom w:val="single" w:sz="2" w:space="0" w:color="D9D9E3"/>
+          <w:right w:val="single" w:sz="2" w:space="0" w:color="D9D9E3"/>
+        </w:pBdr>
+        <w:shd w:val="clear" w:color="auto" w:fill="444654"/>
+        <w:spacing w:before="300" w:beforeAutospacing="0" w:after="0" w:afterAutospacing="0"/>
+        <w:rPr>
+          <w:rFonts w:ascii="Segoe UI" w:hAnsi="Segoe UI" w:cs="Segoe UI"/>
+          <w:color w:val="D1D5DB"/>
+        </w:rPr>
+      </w:pPr>
+      <w:r>
+        <w:rPr>
+          <w:rFonts w:ascii="Segoe UI" w:hAnsi="Segoe UI" w:cs="Segoe UI"/>
+          <w:color w:val="D1D5DB"/>
+        </w:rPr>
+        <w:t xml:space="preserve">It's important to note that lazy loading can have some performance implications, especially if you are loading </w:t>
+      </w:r>
+      <w:proofErr w:type="gramStart"/>
+      <w:r>
+        <w:rPr>
+          <w:rFonts w:ascii="Segoe UI" w:hAnsi="Segoe UI" w:cs="Segoe UI"/>
+          <w:color w:val="D1D5DB"/>
+        </w:rPr>
+        <w:t>a large number of</w:t>
+      </w:r>
+      <w:proofErr w:type="gramEnd"/>
+      <w:r>
+        <w:rPr>
+          <w:rFonts w:ascii="Segoe UI" w:hAnsi="Segoe UI" w:cs="Segoe UI"/>
+          <w:color w:val="D1D5DB"/>
+        </w:rPr>
+        <w:t xml:space="preserve"> related entities. You should carefully consider the performance implications of lazy loading and choose the appropriate loading strategy for your application.</w:t>
+      </w:r>
+    </w:p>
+    <w:p>
+      <w:pPr>
+        <w:spacing w:before="240"/>
+        <w:rPr>
+          <w:rFonts w:ascii="Times New Roman" w:hAnsi="Times New Roman" w:cs="Times New Roman"/>
+          <w:sz w:val="28"/>
+          <w:szCs w:val="28"/>
+        </w:rPr>
+      </w:pPr>
     </w:p>
     <w:sectPr>
       <w:pgSz w:w="12240" w:h="15840"/>
@@ -1131,7 +2813,7 @@
 </file>
 
 <file path=word/numbering.xml><?xml version="1.0" encoding="utf-8"?>
-<w:numbering xmlns:wpc="http://schemas.microsoft.com/office/word/2010/wordprocessingCanvas" xmlns:cx="http://schemas.microsoft.com/office/drawing/2014/chartex" xmlns:cx1="http://schemas.microsoft.com/office/drawing/2015/9/8/chartex" xmlns:cx2="http://schemas.microsoft.com/office/drawing/2015/10/21/chartex" xmlns:cx3="http://schemas.microsoft.com/office/drawing/2016/5/9/chartex" xmlns:cx4="http://schemas.microsoft.com/office/drawing/2016/5/10/chartex" xmlns:cx5="http://schemas.microsoft.com/office/drawing/2016/5/11/chartex" xmlns:cx6="http://schemas.microsoft.com/office/drawing/2016/5/12/chartex" xmlns:cx7="http://schemas.microsoft.com/office/drawing/2016/5/13/chartex" xmlns:cx8="http://schemas.microsoft.com/office/drawing/2016/5/14/chartex" xmlns:mc="http://schemas.openxmlformats.org/markup-compatibility/2006" xmlns:aink="http://schemas.microsoft.com/office/drawing/2016/ink" xmlns:am3d="http://schemas.microsoft.com/office/drawing/2017/model3d" xmlns:o="urn:schemas-microsoft-com:office:office" xmlns:r="http://schemas.openxmlformats.org/officeDocument/2006/relationships" xmlns:m="http://schemas.openxmlformats.org/officeDocument/2006/math" xmlns:v="urn:schemas-microsoft-com:vml" xmlns:wp14="http://schemas.microsoft.com/office/word/2010/wordprocessingDrawing" xmlns:wp="http://schemas.openxmlformats.org/drawingml/2006/wordprocessingDrawing" xmlns:w10="urn:schemas-microsoft-com:office:word" xmlns:w="http://schemas.openxmlformats.org/wordprocessingml/2006/main" xmlns:w14="http://schemas.microsoft.com/office/word/2010/wordml" xmlns:w15="http://schemas.microsoft.com/office/word/2012/wordml" xmlns:w16cex="http://schemas.microsoft.com/office/word/2018/wordml/cex" xmlns:w16cid="http://schemas.microsoft.com/office/word/2016/wordml/cid" xmlns:w16="http://schemas.microsoft.com/office/word/2018/wordml" xmlns:w16sdtdh="http://schemas.microsoft.com/office/word/2020/wordml/sdtdatahash" xmlns:w16se="http://schemas.microsoft.com/office/word/2015/wordml/symex" xmlns:wpg="http://schemas.microsoft.com/office/word/2010/wordprocessingGroup" xmlns:wpi="http://schemas.microsoft.com/office/word/2010/wordprocessingInk" xmlns:wne="http://schemas.microsoft.com/office/word/2006/wordml" xmlns:wps="http://schemas.microsoft.com/office/word/2010/wordprocessingShape" mc:Ignorable="w14 w15 w16se w16cid w16 w16cex w16sdtdh wp14">
+<w:numbering xmlns:wpc="http://schemas.microsoft.com/office/word/2010/wordprocessingCanvas" xmlns:cx="http://schemas.microsoft.com/office/drawing/2014/chartex" xmlns:cx1="http://schemas.microsoft.com/office/drawing/2015/9/8/chartex" xmlns:cx2="http://schemas.microsoft.com/office/drawing/2015/10/21/chartex" xmlns:cx3="http://schemas.microsoft.com/office/drawing/2016/5/9/chartex" xmlns:cx4="http://schemas.microsoft.com/office/drawing/2016/5/10/chartex" xmlns:cx5="http://schemas.microsoft.com/office/drawing/2016/5/11/chartex" xmlns:cx6="http://schemas.microsoft.com/office/drawing/2016/5/12/chartex" xmlns:cx7="http://schemas.microsoft.com/office/drawing/2016/5/13/chartex" xmlns:cx8="http://schemas.microsoft.com/office/drawing/2016/5/14/chartex" xmlns:mc="http://schemas.openxmlformats.org/markup-compatibility/2006" xmlns:aink="http://schemas.microsoft.com/office/drawing/2016/ink" xmlns:am3d="http://schemas.microsoft.com/office/drawing/2017/model3d" xmlns:o="urn:schemas-microsoft-com:office:office" xmlns:oel="http://schemas.microsoft.com/office/2019/extlst" xmlns:r="http://schemas.openxmlformats.org/officeDocument/2006/relationships" xmlns:m="http://schemas.openxmlformats.org/officeDocument/2006/math" xmlns:v="urn:schemas-microsoft-com:vml" xmlns:wp14="http://schemas.microsoft.com/office/word/2010/wordprocessingDrawing" xmlns:wp="http://schemas.openxmlformats.org/drawingml/2006/wordprocessingDrawing" xmlns:w10="urn:schemas-microsoft-com:office:word" xmlns:w="http://schemas.openxmlformats.org/wordprocessingml/2006/main" xmlns:w14="http://schemas.microsoft.com/office/word/2010/wordml" xmlns:w15="http://schemas.microsoft.com/office/word/2012/wordml" xmlns:w16cex="http://schemas.microsoft.com/office/word/2018/wordml/cex" xmlns:w16cid="http://schemas.microsoft.com/office/word/2016/wordml/cid" xmlns:w16="http://schemas.microsoft.com/office/word/2018/wordml" xmlns:w16sdtdh="http://schemas.microsoft.com/office/word/2020/wordml/sdtdatahash" xmlns:w16se="http://schemas.microsoft.com/office/word/2015/wordml/symex" xmlns:wpg="http://schemas.microsoft.com/office/word/2010/wordprocessingGroup" xmlns:wpi="http://schemas.microsoft.com/office/word/2010/wordprocessingInk" xmlns:wne="http://schemas.microsoft.com/office/word/2006/wordml" xmlns:wps="http://schemas.microsoft.com/office/word/2010/wordprocessingShape" mc:Ignorable="w14 w15 w16se w16cid w16 w16cex w16sdtdh wp14">
   <w:abstractNum w:abstractNumId="0" w15:restartNumberingAfterBreak="0">
     <w:nsid w:val="4B913B97"/>
     <w:multiLevelType w:val="hybridMultilevel"/>
@@ -1244,7 +2926,7 @@
       </w:rPr>
     </w:lvl>
   </w:abstractNum>
-  <w:num w:numId="1">
+  <w:num w:numId="1" w16cid:durableId="1470511181">
     <w:abstractNumId w:val="0"/>
   </w:num>
 </w:numbering>
@@ -1687,6 +3369,22 @@
       <w:contextualSpacing/>
     </w:pPr>
   </w:style>
+  <w:style w:type="paragraph" w:styleId="NormalWeb">
+    <w:name w:val="Normal (Web)"/>
+    <w:basedOn w:val="Normal"/>
+    <w:uiPriority w:val="99"/>
+    <w:semiHidden/>
+    <w:unhideWhenUsed/>
+    <w:rsid w:val="00805C82"/>
+    <w:pPr>
+      <w:spacing w:before="100" w:beforeAutospacing="1" w:after="100" w:afterAutospacing="1" w:line="240" w:lineRule="auto"/>
+    </w:pPr>
+    <w:rPr>
+      <w:rFonts w:ascii="Times New Roman" w:eastAsia="Times New Roman" w:hAnsi="Times New Roman" w:cs="Times New Roman"/>
+      <w:sz w:val="24"/>
+      <w:szCs w:val="24"/>
+    </w:rPr>
+  </w:style>
 </w:styles>
 </file>
 

</xml_diff>